<commit_message>
Trabalhando a Raspagem de Gabarito
</commit_message>
<xml_diff>
--- a/Documentacao/TG - Cesar Santos.docx
+++ b/Documentacao/TG - Cesar Santos.docx
@@ -1847,7 +1847,15 @@
         <w:t>. 999f</w:t>
       </w:r>
       <w:r>
-        <w:t>. Trabalho de Graduação - FATEC de São José dos Campos: Professor Jessen Vidal.</w:t>
+        <w:t xml:space="preserve">. Trabalho de Graduação - FATEC de São José dos Campos: Professor </w:t>
+      </w:r>
+      <w:proofErr w:type="spellStart"/>
+      <w:r>
+        <w:t>Jessen</w:t>
+      </w:r>
+      <w:proofErr w:type="spellEnd"/>
+      <w:r>
+        <w:t xml:space="preserve"> Vidal.</w:t>
       </w:r>
     </w:p>
     <w:p/>
@@ -1920,7 +1928,15 @@
         <w:spacing w:line="240" w:lineRule="auto"/>
       </w:pPr>
       <w:r>
-        <w:t>É concedida à FATEC de São José dos Campos: Professor Jessen Vidal permissão para reproduzir cópias deste Trabalho e para emprestar ou vender cópias somente para propósitos acadêmicos e científicos. O autor reserva outros direitos de publicação e nenhuma parte deste Trabalho pode ser reproduzida sem a autorização do autor.</w:t>
+        <w:t xml:space="preserve">É concedida à FATEC de São José dos Campos: Professor </w:t>
+      </w:r>
+      <w:proofErr w:type="spellStart"/>
+      <w:r>
+        <w:t>Jessen</w:t>
+      </w:r>
+      <w:proofErr w:type="spellEnd"/>
+      <w:r>
+        <w:t xml:space="preserve"> Vidal permissão para reproduzir cópias deste Trabalho e para emprestar ou vender cópias somente para propósitos acadêmicos e científicos. O autor reserva outros direitos de publicação e nenhuma parte deste Trabalho pode ser reproduzida sem a autorização do autor.</w:t>
       </w:r>
     </w:p>
     <w:p>
@@ -4989,12 +5005,42 @@
         </w:rPr>
         <w:tab/>
       </w:r>
+      <w:proofErr w:type="spellStart"/>
       <w:r>
         <w:rPr>
           <w:lang w:val="en-US"/>
         </w:rPr>
-        <w:t>Árvore da Realidade Atual</w:t>
-      </w:r>
+        <w:t>Árvore</w:t>
+      </w:r>
+      <w:proofErr w:type="spellEnd"/>
+      <w:r>
+        <w:rPr>
+          <w:lang w:val="en-US"/>
+        </w:rPr>
+        <w:t xml:space="preserve"> da </w:t>
+      </w:r>
+      <w:proofErr w:type="spellStart"/>
+      <w:r>
+        <w:rPr>
+          <w:lang w:val="en-US"/>
+        </w:rPr>
+        <w:t>Realidade</w:t>
+      </w:r>
+      <w:proofErr w:type="spellEnd"/>
+      <w:r>
+        <w:rPr>
+          <w:lang w:val="en-US"/>
+        </w:rPr>
+        <w:t xml:space="preserve"> </w:t>
+      </w:r>
+      <w:proofErr w:type="spellStart"/>
+      <w:r>
+        <w:rPr>
+          <w:lang w:val="en-US"/>
+        </w:rPr>
+        <w:t>Atual</w:t>
+      </w:r>
+      <w:proofErr w:type="spellEnd"/>
     </w:p>
     <w:p>
       <w:pPr>
@@ -5048,8 +5094,16 @@
           <w:lang w:val="en-US"/>
         </w:rPr>
         <w:tab/>
-        <w:t>Centro de Distribuição</w:t>
-      </w:r>
+        <w:t xml:space="preserve">Centro de </w:t>
+      </w:r>
+      <w:proofErr w:type="spellStart"/>
+      <w:r>
+        <w:rPr>
+          <w:lang w:val="en-US"/>
+        </w:rPr>
+        <w:t>Distribuição</w:t>
+      </w:r>
+      <w:proofErr w:type="spellEnd"/>
     </w:p>
     <w:p>
       <w:pPr>
@@ -5462,6 +5516,7 @@
       <w:pPr>
         <w:spacing w:line="360" w:lineRule="auto"/>
       </w:pPr>
+      <w:proofErr w:type="spellStart"/>
       <w:r>
         <w:t>d</w:t>
       </w:r>
@@ -5471,6 +5526,7 @@
         </w:rPr>
         <w:t>ab</w:t>
       </w:r>
+      <w:proofErr w:type="spellEnd"/>
       <w:r>
         <w:tab/>
       </w:r>
@@ -7774,7 +7830,23 @@
         <w:jc w:val="both"/>
       </w:pPr>
       <w:r>
-        <w:t>O Centro Paula Souza, órgão responsável pela administração das FATECs e ETECs espalhadas pelo Estado de São Paulo, foi criado em 1969, atualmente vinculado à Secretaria de Desenvolvimento do Estado de São Paulo, o objetivo do Centro Paula Souza sempre foi implantar um ensino técnico voltado para formação de profissionais direcionados ao mercado de trabalho, transpassando as instituições de ensino superior focados em discussões acadêmicas.(Portal do Governo do Estado de São Paulo, 2009).</w:t>
+        <w:t xml:space="preserve">O Centro Paula Souza, órgão responsável pela administração das </w:t>
+      </w:r>
+      <w:proofErr w:type="spellStart"/>
+      <w:r>
+        <w:t>FATECs</w:t>
+      </w:r>
+      <w:proofErr w:type="spellEnd"/>
+      <w:r>
+        <w:t xml:space="preserve"> e </w:t>
+      </w:r>
+      <w:proofErr w:type="spellStart"/>
+      <w:r>
+        <w:t>ETECs</w:t>
+      </w:r>
+      <w:proofErr w:type="spellEnd"/>
+      <w:r>
+        <w:t xml:space="preserve"> espalhadas pelo Estado de São Paulo, foi criado em 1969, atualmente vinculado à Secretaria de Desenvolvimento do Estado de São Paulo, o objetivo do Centro Paula Souza sempre foi implantar um ensino técnico voltado para formação de profissionais direcionados ao mercado de trabalho, transpassando as instituições de ensino superior focados em discussões acadêmicas.(Portal do Governo do Estado de São Paulo, 2009).</w:t>
       </w:r>
     </w:p>
     <w:p>
@@ -7787,7 +7859,15 @@
         <w:jc w:val="both"/>
       </w:pPr>
       <w:r>
-        <w:t xml:space="preserve"> As primeiras FATECs foram implantadas na década de 1970, começando em Sorocaba, interior do estado de São Paulo, e São Paulo capital. Atualmente já passam das 70 unidades, espalhadas em 66 cidades. (FATEC, 2018).</w:t>
+        <w:t xml:space="preserve"> As primeiras </w:t>
+      </w:r>
+      <w:proofErr w:type="spellStart"/>
+      <w:r>
+        <w:t>FATECs</w:t>
+      </w:r>
+      <w:proofErr w:type="spellEnd"/>
+      <w:r>
+        <w:t xml:space="preserve"> foram implantadas na década de 1970, começando em Sorocaba, interior do estado de São Paulo, e São Paulo capital. Atualmente já passam das 70 unidades, espalhadas em 66 cidades. (FATEC, 2018).</w:t>
       </w:r>
     </w:p>
     <w:p>
@@ -7845,8 +7925,6 @@
       <w:r>
         <w:t>Muitos vestibulandos precisam prestar duas vezes o vestibular, uma para identificar onde é necessária mais atenção, compreender a prova e suas estratégias, e outra para ter chances reais de ingressar na instituição de ensino superior. Isso é um empecilho na vida de quem está desempregado, buscando se especializar para ter uma chance maior no mercado de trabalho, ou até mesmo de um recém-formado no ensino médio buscando continuar seus estudos com qualidade.</w:t>
       </w:r>
-      <w:bookmarkStart w:id="5" w:name="_GoBack"/>
-      <w:bookmarkEnd w:id="5"/>
     </w:p>
     <w:p>
       <w:pPr>
@@ -7865,11 +7943,11 @@
       <w:pPr>
         <w:pStyle w:val="Ttulo2"/>
       </w:pPr>
-      <w:bookmarkStart w:id="6" w:name="_Toc118654378"/>
-      <w:bookmarkStart w:id="7" w:name="_Toc483916784"/>
-      <w:bookmarkStart w:id="8" w:name="_Toc483916829"/>
+      <w:bookmarkStart w:id="5" w:name="_Toc118654378"/>
+      <w:bookmarkStart w:id="6" w:name="_Toc483916784"/>
+      <w:bookmarkStart w:id="7" w:name="_Toc483916829"/>
+      <w:bookmarkStart w:id="8" w:name="_Toc18969955"/>
       <w:bookmarkStart w:id="9" w:name="_Toc118654379"/>
-      <w:bookmarkStart w:id="10" w:name="_Toc18969955"/>
       <w:r>
         <w:t>1.</w:t>
       </w:r>
@@ -7879,13 +7957,13 @@
       <w:r>
         <w:t xml:space="preserve">. </w:t>
       </w:r>
+      <w:bookmarkEnd w:id="5"/>
       <w:bookmarkEnd w:id="6"/>
       <w:bookmarkEnd w:id="7"/>
+      <w:r>
+        <w:t>Problema</w:t>
+      </w:r>
       <w:bookmarkEnd w:id="8"/>
-      <w:r>
-        <w:t>Problema</w:t>
-      </w:r>
-      <w:bookmarkEnd w:id="10"/>
     </w:p>
     <w:p>
       <w:pPr>
@@ -7896,7 +7974,7 @@
         <w:ind w:firstLine="709"/>
         <w:jc w:val="both"/>
       </w:pPr>
-      <w:bookmarkStart w:id="11" w:name="_Toc118654380"/>
+      <w:bookmarkStart w:id="10" w:name="_Toc118654380"/>
       <w:bookmarkEnd w:id="9"/>
       <w:r>
         <w:t>Não ser possível mensurar seu conhecimento ou identificar áreas de conhecimento que precisam de mais atenção antes realizar o vestibular da FATEC.</w:t>
@@ -7915,27 +7993,27 @@
         <w:spacing w:before="0" w:after="0" w:line="360" w:lineRule="auto"/>
         <w:jc w:val="both"/>
       </w:pPr>
-      <w:bookmarkStart w:id="12" w:name="_Toc118654384"/>
-      <w:bookmarkStart w:id="13" w:name="_Toc483916786"/>
-      <w:bookmarkStart w:id="14" w:name="_Toc483916831"/>
-      <w:bookmarkStart w:id="15" w:name="_Toc18969956"/>
+      <w:bookmarkStart w:id="11" w:name="_Toc118654384"/>
+      <w:bookmarkStart w:id="12" w:name="_Toc483916786"/>
+      <w:bookmarkStart w:id="13" w:name="_Toc483916831"/>
+      <w:bookmarkStart w:id="14" w:name="_Toc18969956"/>
+      <w:bookmarkEnd w:id="10"/>
+      <w:r>
+        <w:t>1.</w:t>
+      </w:r>
+      <w:r>
+        <w:t>2</w:t>
+      </w:r>
+      <w:r>
+        <w:t xml:space="preserve">. </w:t>
+      </w:r>
       <w:bookmarkEnd w:id="11"/>
-      <w:r>
-        <w:t>1.</w:t>
-      </w:r>
-      <w:r>
-        <w:t>2</w:t>
-      </w:r>
-      <w:r>
-        <w:t xml:space="preserve">. </w:t>
-      </w:r>
       <w:bookmarkEnd w:id="12"/>
       <w:bookmarkEnd w:id="13"/>
+      <w:r>
+        <w:t>Proposta de Solução</w:t>
+      </w:r>
       <w:bookmarkEnd w:id="14"/>
-      <w:r>
-        <w:t>Proposta de Solução</w:t>
-      </w:r>
-      <w:bookmarkEnd w:id="15"/>
     </w:p>
     <w:p>
       <w:pPr>
@@ -7944,7 +8022,15 @@
         <w:ind w:firstLine="709"/>
       </w:pPr>
       <w:r>
-        <w:t>De maneira geral, a melhor maneira de se preparar para qualquer vestibular, é entender quais os principais assuntos tratados no vestibular em questão e realizar simulações cronometradas para se habituar com o estilo da prova. Segundo Nestor Tavorá, professor da LFG Concursos, realizar o exame simulado nas condições exatas da realidade, ajudam na aprovação, devido a familiaridade com o modelo de vestibular.</w:t>
+        <w:t xml:space="preserve">De maneira geral, a melhor maneira de se preparar para qualquer vestibular, é entender quais os principais assuntos tratados no vestibular em questão e realizar simulações cronometradas para se habituar com o estilo da prova. Segundo Nestor </w:t>
+      </w:r>
+      <w:proofErr w:type="spellStart"/>
+      <w:r>
+        <w:t>Tavorá</w:t>
+      </w:r>
+      <w:proofErr w:type="spellEnd"/>
+      <w:r>
+        <w:t>, professor da LFG Concursos, realizar o exame simulado nas condições exatas da realidade, ajudam na aprovação, devido a familiaridade com o modelo de vestibular.</w:t>
       </w:r>
     </w:p>
     <w:p>
@@ -7954,7 +8040,15 @@
         <w:ind w:firstLine="709"/>
       </w:pPr>
       <w:r>
-        <w:t>Realizar um vestibular, com conteúdo e estratégia, mais do que só conhecimento técnico, mas já ter vivência no teste, garantem resultados melhores. Os pontos e a nota são baseados no que foi feito e não no que poderia ser feito. (Tasinafo, 2018)</w:t>
+        <w:t>Realizar um vestibular, com conteúdo e estratégia, mais do que só conhecimento técnico, mas já ter vivência no teste, garantem resultados melhores. Os pontos e a nota são baseados no que foi feito e não no que poderia ser feito. (</w:t>
+      </w:r>
+      <w:proofErr w:type="spellStart"/>
+      <w:r>
+        <w:t>Tasinafo</w:t>
+      </w:r>
+      <w:proofErr w:type="spellEnd"/>
+      <w:r>
+        <w:t>, 2018)</w:t>
       </w:r>
     </w:p>
     <w:p>
@@ -8062,7 +8156,15 @@
         <w:ind w:firstLine="709"/>
       </w:pPr>
       <w:r>
-        <w:t>Banco de dados Firebase, será utilizado, pensando na portabilidade, totalmente compatível com Android e IOs (FIREBASE, 2019) e a possibilidade do uso do aplicativo offline. O Firebase, banco de dados focado em soluções mobile modernas ou web sites, foi criada e é mantida pela Google, oferecendo suporte gratuito a estudantes ou testadores da solução (AVRAM, 2016), proporciona ainda a disponibilidade para acesso mobile e via web, pensando no futuro do projeto, essa é uma característica extremamente relevante.</w:t>
+        <w:t xml:space="preserve">Banco de dados Firebase, será utilizado, pensando na portabilidade, totalmente compatível com Android e </w:t>
+      </w:r>
+      <w:proofErr w:type="spellStart"/>
+      <w:r>
+        <w:t>IOs</w:t>
+      </w:r>
+      <w:proofErr w:type="spellEnd"/>
+      <w:r>
+        <w:t xml:space="preserve"> (FIREBASE, 2019) e a possibilidade do uso do aplicativo offline. O Firebase, banco de dados focado em soluções mobile modernas ou web sites, foi criada e é mantida pela Google, oferecendo suporte gratuito a estudantes ou testadores da solução (AVRAM, 2016), proporciona ainda a disponibilidade para acesso mobile e via web, pensando no futuro do projeto, essa é uma característica extremamente relevante.</w:t>
       </w:r>
     </w:p>
     <w:p>
@@ -8147,9 +8249,9 @@
           <w:szCs w:val="28"/>
         </w:rPr>
       </w:pPr>
-      <w:bookmarkStart w:id="16" w:name="_Toc483916789"/>
-      <w:bookmarkStart w:id="17" w:name="_Toc483916834"/>
-      <w:bookmarkStart w:id="18" w:name="_Toc18969957"/>
+      <w:bookmarkStart w:id="15" w:name="_Toc483916789"/>
+      <w:bookmarkStart w:id="16" w:name="_Toc483916834"/>
+      <w:bookmarkStart w:id="17" w:name="_Toc18969957"/>
       <w:r>
         <w:rPr>
           <w:caps w:val="0"/>
@@ -8159,17 +8261,17 @@
         <w:lastRenderedPageBreak/>
         <w:t xml:space="preserve">2. </w:t>
       </w:r>
+      <w:bookmarkEnd w:id="15"/>
       <w:bookmarkEnd w:id="16"/>
+      <w:r>
+        <w:rPr>
+          <w:caps w:val="0"/>
+          <w:sz w:val="28"/>
+          <w:szCs w:val="28"/>
+        </w:rPr>
+        <w:t>FUNDAMENTAÇÃO TEÓRICA</w:t>
+      </w:r>
       <w:bookmarkEnd w:id="17"/>
-      <w:r>
-        <w:rPr>
-          <w:caps w:val="0"/>
-          <w:sz w:val="28"/>
-          <w:szCs w:val="28"/>
-        </w:rPr>
-        <w:t>FUNDAMENTAÇÃO TEÓRICA</w:t>
-      </w:r>
-      <w:bookmarkEnd w:id="18"/>
     </w:p>
     <w:p>
       <w:pPr>
@@ -8181,7 +8283,23 @@
         <w:jc w:val="both"/>
       </w:pPr>
       <w:r>
-        <w:t>Este capítulo expõe as principais áreas de conhecimento e tecnologias abrangidas durante esse trabalho: Vestibulares e Fator Psicológico, Data Scraping, Bancos de Dados Não Relacionais, Web View para Dispositivos Móveis.</w:t>
+        <w:t xml:space="preserve">Este capítulo expõe as principais áreas de conhecimento e tecnologias abrangidas durante esse trabalho: Vestibulares e Fator Psicológico, Data </w:t>
+      </w:r>
+      <w:proofErr w:type="spellStart"/>
+      <w:r>
+        <w:t>Scraping</w:t>
+      </w:r>
+      <w:proofErr w:type="spellEnd"/>
+      <w:r>
+        <w:t xml:space="preserve">, Bancos de Dados Não Relacionais, Web </w:t>
+      </w:r>
+      <w:proofErr w:type="spellStart"/>
+      <w:r>
+        <w:t>View</w:t>
+      </w:r>
+      <w:proofErr w:type="spellEnd"/>
+      <w:r>
+        <w:t xml:space="preserve"> para Dispositivos Móveis.</w:t>
       </w:r>
     </w:p>
     <w:p>
@@ -8189,18 +8307,43 @@
         <w:pStyle w:val="Ttulo2"/>
         <w:spacing w:line="360" w:lineRule="auto"/>
       </w:pPr>
-      <w:bookmarkStart w:id="19" w:name="_Toc483916790"/>
-      <w:bookmarkStart w:id="20" w:name="_Toc483916835"/>
-      <w:bookmarkStart w:id="21" w:name="_Toc18969958"/>
+      <w:bookmarkStart w:id="18" w:name="_Toc483916790"/>
+      <w:bookmarkStart w:id="19" w:name="_Toc483916835"/>
+      <w:bookmarkStart w:id="20" w:name="_Toc18969958"/>
       <w:r>
         <w:t xml:space="preserve">2.1. </w:t>
       </w:r>
+      <w:r>
+        <w:t>Tecnologias Semelhantes</w:t>
+      </w:r>
+    </w:p>
+    <w:p/>
+    <w:p>
+      <w:pPr>
+        <w:pStyle w:val="Ttulo2"/>
+        <w:spacing w:line="360" w:lineRule="auto"/>
+      </w:pPr>
+    </w:p>
+    <w:p>
+      <w:pPr>
+        <w:pStyle w:val="Ttulo2"/>
+        <w:spacing w:line="360" w:lineRule="auto"/>
+      </w:pPr>
+      <w:r>
+        <w:t>2.</w:t>
+      </w:r>
+      <w:r>
+        <w:t>2</w:t>
+      </w:r>
+      <w:r>
+        <w:t xml:space="preserve">. </w:t>
+      </w:r>
+      <w:bookmarkEnd w:id="18"/>
       <w:bookmarkEnd w:id="19"/>
+      <w:r>
+        <w:t>Vestibulares e o Fator Psicológico</w:t>
+      </w:r>
       <w:bookmarkEnd w:id="20"/>
-      <w:r>
-        <w:t>Vestibulares e o Fator Psicológico</w:t>
-      </w:r>
-      <w:bookmarkEnd w:id="21"/>
     </w:p>
     <w:p>
       <w:pPr>
@@ -8211,10 +8354,18 @@
         <w:ind w:left="289" w:firstLine="709"/>
         <w:jc w:val="both"/>
       </w:pPr>
-      <w:bookmarkStart w:id="22" w:name="_Toc483916791"/>
-      <w:bookmarkStart w:id="23" w:name="_Toc483916836"/>
-      <w:r>
-        <w:t>Cada vez mais populares, os vestibulares são a principal entrada para cursos técnicos, superiores e até para bolsas de estudo. Pensando no ponto de vista microssocial, o jovem e sua família, sofrem uma angústia ou ansiedade no período que antecede os vestibulares, entretanto o vestibular é a única maneira de ingressar em inúmeras universidades e faculdades, como a FATEC por exemplo. Torna-se então uma etapa de todo estudante ou jovem que deseja continuar os estudos e muitos deles não se sentem preparados para realizar vestibulares, mais precisamente 60% dos jovens (D’VILA, 2003). Questionados a respeito das categorias que se assemelhavam ao seu estado de espírito durante a execução do vestibular, cerca de 20,1% se sentem emocionalmente frágeis, outros 16,6% se sentem fisicamente frágeis e outro grupo, 20,1% se sentem despreparados em relação aos estudos (D’VILA, 2003). Pensando assim, estar preparado para executar um vestibular é de sua importância e uma das principais maneiras de se preparar é a ambientação com o exame e saber as áreas de conhecimento abrangidas pelo vestibular.</w:t>
+      <w:bookmarkStart w:id="21" w:name="_Toc483916791"/>
+      <w:bookmarkStart w:id="22" w:name="_Toc483916836"/>
+      <w:r>
+        <w:t xml:space="preserve">Cada vez mais populares, os vestibulares são a principal entrada para cursos técnicos, superiores e até para bolsas de estudo. Pensando no ponto de vista </w:t>
+      </w:r>
+      <w:proofErr w:type="spellStart"/>
+      <w:r>
+        <w:t>microssocial</w:t>
+      </w:r>
+      <w:proofErr w:type="spellEnd"/>
+      <w:r>
+        <w:t>, o jovem e sua família, sofrem uma angústia ou ansiedade no período que antecede os vestibulares, entretanto o vestibular é a única maneira de ingressar em inúmeras universidades e faculdades, como a FATEC por exemplo. Torna-se então uma etapa de todo estudante ou jovem que deseja continuar os estudos e muitos deles não se sentem preparados para realizar vestibulares, mais precisamente 60% dos jovens (D’VILA, 2003). Questionados a respeito das categorias que se assemelhavam ao seu estado de espírito durante a execução do vestibular, cerca de 20,1% se sentem emocionalmente frágeis, outros 16,6% se sentem fisicamente frágeis e outro grupo, 20,1% se sentem despreparados em relação aos estudos (D’VILA, 2003). Pensando assim, estar preparado para executar um vestibular é de sua importância e uma das principais maneiras de se preparar é a ambientação com o exame e saber as áreas de conhecimento abrangidas pelo vestibular.</w:t>
       </w:r>
     </w:p>
     <w:p>
@@ -8222,9 +8373,12 @@
         <w:pStyle w:val="Ttulo2"/>
         <w:spacing w:line="360" w:lineRule="auto"/>
       </w:pPr>
-      <w:bookmarkStart w:id="24" w:name="_Toc18969959"/>
-      <w:r>
-        <w:t>2.2</w:t>
+      <w:bookmarkStart w:id="23" w:name="_Toc18969959"/>
+      <w:r>
+        <w:t>2.</w:t>
+      </w:r>
+      <w:r>
+        <w:t>3</w:t>
       </w:r>
       <w:r>
         <w:t>.</w:t>
@@ -8232,12 +8386,20 @@
       <w:r>
         <w:t xml:space="preserve"> </w:t>
       </w:r>
+      <w:bookmarkEnd w:id="21"/>
       <w:bookmarkEnd w:id="22"/>
+      <w:r>
+        <w:t xml:space="preserve">Data </w:t>
+      </w:r>
+      <w:proofErr w:type="spellStart"/>
+      <w:r>
+        <w:t>Scraping</w:t>
+      </w:r>
+      <w:proofErr w:type="spellEnd"/>
+      <w:r>
+        <w:t xml:space="preserve"> e Python</w:t>
+      </w:r>
       <w:bookmarkEnd w:id="23"/>
-      <w:r>
-        <w:t>Data Scraping e Python</w:t>
-      </w:r>
-      <w:bookmarkEnd w:id="24"/>
     </w:p>
     <w:p>
       <w:pPr>
@@ -8246,7 +8408,15 @@
         <w:ind w:firstLine="709"/>
       </w:pPr>
       <w:r>
-        <w:t>Com o crescimento da internet, na última década, muita informação está à disposição para aqueles que souberem como buscar, extrair e transformar em essa informação em algo realmente útil, a esse processo é dado o nome de Web Scraping, ou Raspagem Web.</w:t>
+        <w:t xml:space="preserve">Com o crescimento da internet, na última década, muita informação está à disposição para aqueles que souberem como buscar, extrair e transformar em essa informação em algo realmente útil, a esse processo é dado o nome de Web </w:t>
+      </w:r>
+      <w:proofErr w:type="spellStart"/>
+      <w:r>
+        <w:t>Scraping</w:t>
+      </w:r>
+      <w:proofErr w:type="spellEnd"/>
+      <w:r>
+        <w:t>, ou Raspagem Web.</w:t>
       </w:r>
     </w:p>
     <w:p>
@@ -8256,7 +8426,23 @@
         <w:ind w:firstLine="709"/>
       </w:pPr>
       <w:r>
-        <w:t>O uso mais comum do Web Scraping é a extração de conteúdos web, principalmente de preços de produtos, utilizados em plataformas de comparadores de preço para e-commerces. Não obstante, muitos jornalistas têm feito uso da raspagem de dados para extrair mais informações, de maneira a corroborar com seus textos e reportagens (ADRIOLO 2009).</w:t>
+        <w:t xml:space="preserve">O uso mais comum do Web </w:t>
+      </w:r>
+      <w:proofErr w:type="spellStart"/>
+      <w:r>
+        <w:t>Scraping</w:t>
+      </w:r>
+      <w:proofErr w:type="spellEnd"/>
+      <w:r>
+        <w:t xml:space="preserve"> é a extração de conteúdos web, principalmente de preços de produtos, utilizados em plataformas de comparadores de preço para e-</w:t>
+      </w:r>
+      <w:proofErr w:type="spellStart"/>
+      <w:r>
+        <w:t>commerces</w:t>
+      </w:r>
+      <w:proofErr w:type="spellEnd"/>
+      <w:r>
+        <w:t>. Não obstante, muitos jornalistas têm feito uso da raspagem de dados para extrair mais informações, de maneira a corroborar com seus textos e reportagens (ADRIOLO 2009).</w:t>
       </w:r>
     </w:p>
     <w:p>
@@ -8266,11 +8452,35 @@
         <w:ind w:firstLine="709"/>
       </w:pPr>
       <w:r>
-        <w:t xml:space="preserve">Data Scraping, ou Raspagem de Dados, é a ciência de extração dos dados de um determinado ambiente, e inserção em outro ambiente, geralmente existe um processo de tratamento dos dados, tornando-os simples e maleáveis (ADRIOLO, 2009). Nesta acepção, torna-se necessário reconhecer o padrão da ambiente fonte dos dados, e através de um script de programação ou software, a raspagem se torna possível. Python é uma das linguagens que </w:t>
+        <w:t xml:space="preserve">Data </w:t>
+      </w:r>
+      <w:proofErr w:type="spellStart"/>
+      <w:r>
+        <w:t>Scraping</w:t>
+      </w:r>
+      <w:proofErr w:type="spellEnd"/>
+      <w:r>
+        <w:t xml:space="preserve">, ou Raspagem de Dados, é a ciência de extração dos dados de um determinado ambiente, e inserção em outro ambiente, geralmente existe um processo de </w:t>
       </w:r>
       <w:r>
         <w:lastRenderedPageBreak/>
-        <w:t xml:space="preserve">mais se destaca na raspagem de dados. Existem inúmeras APIs para raspagem de dados, como BeautifulSoup, PDFQuery, PyPDF2, entre outas. </w:t>
+        <w:t xml:space="preserve">tratamento dos dados, tornando-os simples e maleáveis (ADRIOLO, 2009). Nesta acepção, torna-se necessário reconhecer o padrão da ambiente fonte dos dados, e através de um script de programação ou software, a raspagem se torna possível. Python é uma das linguagens que mais se destaca na raspagem de dados. Existem inúmeras APIs para raspagem de dados, como </w:t>
+      </w:r>
+      <w:proofErr w:type="spellStart"/>
+      <w:r>
+        <w:t>BeautifulSoup</w:t>
+      </w:r>
+      <w:proofErr w:type="spellEnd"/>
+      <w:r>
+        <w:t xml:space="preserve">, </w:t>
+      </w:r>
+      <w:proofErr w:type="spellStart"/>
+      <w:r>
+        <w:t>PDFQuery</w:t>
+      </w:r>
+      <w:proofErr w:type="spellEnd"/>
+      <w:r>
+        <w:t xml:space="preserve">, PyPDF2, entre outas. </w:t>
       </w:r>
     </w:p>
     <w:p>
@@ -8290,12 +8500,12 @@
       <w:pPr>
         <w:pStyle w:val="Ttulo3"/>
       </w:pPr>
-      <w:bookmarkStart w:id="25" w:name="_Toc18969960"/>
+      <w:bookmarkStart w:id="24" w:name="_Toc18969960"/>
       <w:r>
         <w:t>2.</w:t>
       </w:r>
       <w:r>
-        <w:t>2</w:t>
+        <w:t>3</w:t>
       </w:r>
       <w:r>
         <w:t>.1</w:t>
@@ -8303,10 +8513,12 @@
       <w:r>
         <w:t xml:space="preserve"> </w:t>
       </w:r>
+      <w:proofErr w:type="spellStart"/>
       <w:r>
         <w:t>PDFQuery</w:t>
       </w:r>
-      <w:bookmarkEnd w:id="25"/>
+      <w:bookmarkEnd w:id="24"/>
+      <w:proofErr w:type="spellEnd"/>
     </w:p>
     <w:p>
       <w:pPr>
@@ -8315,19 +8527,86 @@
         <w:ind w:firstLine="709"/>
       </w:pPr>
       <w:r>
-        <w:t>O PDFQuery é um minerador de PDF, lxml e pyquery (consultas python). Foi desenvolvido para extrair dados com a menor quantidade de código possível (PDFQUERY, 2019). O princípio básico de funcionamento do PDFQuery é converter o documento em elementos de uma arvore, de maneira que através de seletores JQuery usando consultas python. O PDFQuery, lê inteiramente o arquivo e o converte num modelo mais ágil para leitura, permitindo a pesquisa através de um filtro de like, por exemplo (PDFQUERY, 2019).</w:t>
+        <w:t xml:space="preserve">O </w:t>
+      </w:r>
+      <w:proofErr w:type="spellStart"/>
+      <w:r>
+        <w:t>PDFQuery</w:t>
+      </w:r>
+      <w:proofErr w:type="spellEnd"/>
+      <w:r>
+        <w:t xml:space="preserve"> é um minerador de PDF, </w:t>
+      </w:r>
+      <w:proofErr w:type="spellStart"/>
+      <w:r>
+        <w:t>lxml</w:t>
+      </w:r>
+      <w:proofErr w:type="spellEnd"/>
+      <w:r>
+        <w:t xml:space="preserve"> e </w:t>
+      </w:r>
+      <w:proofErr w:type="spellStart"/>
+      <w:r>
+        <w:t>pyquery</w:t>
+      </w:r>
+      <w:proofErr w:type="spellEnd"/>
+      <w:r>
+        <w:t xml:space="preserve"> (consultas </w:t>
+      </w:r>
+      <w:proofErr w:type="spellStart"/>
+      <w:r>
+        <w:t>python</w:t>
+      </w:r>
+      <w:proofErr w:type="spellEnd"/>
+      <w:r>
+        <w:t xml:space="preserve">). Foi desenvolvido para extrair dados com a menor quantidade de código possível (PDFQUERY, 2019). O princípio básico de funcionamento do </w:t>
+      </w:r>
+      <w:proofErr w:type="spellStart"/>
+      <w:r>
+        <w:t>PDFQuery</w:t>
+      </w:r>
+      <w:proofErr w:type="spellEnd"/>
+      <w:r>
+        <w:t xml:space="preserve"> é converter o documento em elementos de uma arvore, de maneira que através de seletores </w:t>
+      </w:r>
+      <w:proofErr w:type="spellStart"/>
+      <w:r>
+        <w:t>JQuery</w:t>
+      </w:r>
+      <w:proofErr w:type="spellEnd"/>
+      <w:r>
+        <w:t xml:space="preserve"> usando consultas </w:t>
+      </w:r>
+      <w:proofErr w:type="spellStart"/>
+      <w:r>
+        <w:t>python</w:t>
+      </w:r>
+      <w:proofErr w:type="spellEnd"/>
+      <w:r>
+        <w:t xml:space="preserve">. O </w:t>
+      </w:r>
+      <w:proofErr w:type="spellStart"/>
+      <w:r>
+        <w:t>PDFQuery</w:t>
+      </w:r>
+      <w:proofErr w:type="spellEnd"/>
+      <w:r>
+        <w:t>, lê inteiramente o arquivo e o converte num modelo mais ágil para leitura, permitindo a pesquisa através de um filtro de like, por exemplo (PDFQUERY, 2019).</w:t>
       </w:r>
     </w:p>
     <w:p>
       <w:pPr>
         <w:pStyle w:val="Ttulo3"/>
       </w:pPr>
-      <w:bookmarkStart w:id="26" w:name="_Toc18969961"/>
+      <w:bookmarkStart w:id="25" w:name="_Toc18969961"/>
       <w:r>
         <w:t>2.</w:t>
       </w:r>
       <w:r>
-        <w:t>2.2</w:t>
+        <w:t>3</w:t>
+      </w:r>
+      <w:r>
+        <w:t>.2</w:t>
       </w:r>
       <w:r>
         <w:t>.</w:t>
@@ -8338,7 +8617,7 @@
       <w:r>
         <w:t>PyPDF2</w:t>
       </w:r>
-      <w:bookmarkEnd w:id="26"/>
+      <w:bookmarkEnd w:id="25"/>
     </w:p>
     <w:p>
       <w:pPr>
@@ -8347,25 +8626,35 @@
         <w:ind w:firstLine="709"/>
       </w:pPr>
       <w:r>
-        <w:t xml:space="preserve">O PyPDF2 é uma caixa de ferramentas totalmente feita em Python, surgiu a partir do projeto pyPDF em 2005, focado </w:t>
+        <w:t xml:space="preserve">O PyPDF2 é uma caixa de ferramentas totalmente feita em Python, surgiu a partir do projeto </w:t>
+      </w:r>
+      <w:proofErr w:type="spellStart"/>
+      <w:r>
+        <w:t>pyPDF</w:t>
+      </w:r>
+      <w:proofErr w:type="spellEnd"/>
+      <w:r>
+        <w:t xml:space="preserve"> em 2005, focado </w:t>
       </w:r>
       <w:r>
         <w:t xml:space="preserve">na </w:t>
       </w:r>
       <w:r>
-        <w:t>manipulação de documentos, recorte de páginas, criptografia e descriptografia de documentos. PyPDF2, foi lançado em 2011 com o objetivo de ler todos os tipos de PDF, no entanto o projeto se manteve apenas nos arquivos PDF de texto, podendo criar arquivos PDF novos e raspar dados de arquivos PDF existentes. (PYPDF, 2019)</w:t>
-      </w:r>
-    </w:p>
-    <w:p>
-      <w:pPr>
-        <w:ind w:left="0" w:firstLine="709"/>
-      </w:pPr>
-    </w:p>
-    <w:p>
-      <w:pPr>
-        <w:pStyle w:val="Ttulo2"/>
-      </w:pPr>
-      <w:bookmarkStart w:id="27" w:name="_Toc18969962"/>
+        <w:t xml:space="preserve">manipulação de documentos, recorte de páginas, criptografia e </w:t>
+      </w:r>
+      <w:proofErr w:type="spellStart"/>
+      <w:r>
+        <w:t>descriptografia</w:t>
+      </w:r>
+      <w:proofErr w:type="spellEnd"/>
+      <w:r>
+        <w:t xml:space="preserve"> de documentos. PyPDF2, foi lançado em 2011 com o objetivo de ler todos os tipos de PDF, no entanto o projeto se manteve apenas nos arquivos PDF de texto, podendo criar arquivos PDF novos e raspar dados de arquivos PDF existentes. (PYPDF, 2019)</w:t>
+      </w:r>
+    </w:p>
+    <w:p>
+      <w:pPr>
+        <w:pStyle w:val="Ttulo3"/>
+      </w:pPr>
       <w:r>
         <w:t>2.</w:t>
       </w:r>
@@ -8373,12 +8662,16 @@
         <w:t>3</w:t>
       </w:r>
       <w:r>
+        <w:t>.3.</w:t>
+      </w:r>
+      <w:r>
         <w:t xml:space="preserve"> </w:t>
       </w:r>
-      <w:r>
-        <w:t>Banco de Dados NoSQL</w:t>
-      </w:r>
-      <w:bookmarkEnd w:id="27"/>
+      <w:proofErr w:type="spellStart"/>
+      <w:r>
+        <w:t>Tika</w:t>
+      </w:r>
+      <w:proofErr w:type="spellEnd"/>
     </w:p>
     <w:p>
       <w:pPr>
@@ -8387,37 +8680,45 @@
         <w:ind w:firstLine="709"/>
       </w:pPr>
       <w:r>
-        <w:t>Os bancos de dados relacionais são predominantes no mercado, mas com o passar dos anos e avanço da tecnologia e a interação humana com os sistemas computadorizados se fez necessário evoluir e agregar outras maneiras de se armazenar os dados, com isso surgiram armazenamento de dados orientados a objetos e XML. O fato é que com o passar dos anos o conceito de um banco de dados genérico de proposito variável multifacetado se torna insustentável (citação nosqldbs). Através dessa abertura, o movimento NoSQL começou a tomar força, com a intenção inicial de criar um banco de dados moderno e escalável para aplicações Web (ORG NOSQL, 2019). O termo NoSQL vem do inglês “Not Only SQL”, em tradução literal, não somente SQL. Podendo ainda ser descrito como “NoACID” (FORBES, 2010).</w:t>
-      </w:r>
-    </w:p>
-    <w:p>
-      <w:pPr>
-        <w:pStyle w:val="Ttulo3"/>
-      </w:pPr>
-      <w:bookmarkStart w:id="28" w:name="_Toc18969963"/>
-      <w:r>
-        <w:lastRenderedPageBreak/>
+        <w:t xml:space="preserve">O </w:t>
+      </w:r>
+      <w:proofErr w:type="spellStart"/>
+      <w:r>
+        <w:t>Tika</w:t>
+      </w:r>
+      <w:proofErr w:type="spellEnd"/>
+      <w:r>
+        <w:t xml:space="preserve"> ...</w:t>
+      </w:r>
+    </w:p>
+    <w:p>
+      <w:pPr>
+        <w:ind w:left="0" w:firstLine="709"/>
+      </w:pPr>
+    </w:p>
+    <w:p>
+      <w:pPr>
+        <w:pStyle w:val="Ttulo2"/>
+      </w:pPr>
+      <w:bookmarkStart w:id="26" w:name="_Toc18969962"/>
+      <w:r>
         <w:t>2.</w:t>
       </w:r>
       <w:r>
-        <w:t>3</w:t>
-      </w:r>
-      <w:r>
-        <w:t>.</w:t>
-      </w:r>
-      <w:r>
-        <w:t>1</w:t>
-      </w:r>
-      <w:r>
-        <w:t>.</w:t>
+        <w:t>4</w:t>
       </w:r>
       <w:r>
         <w:t xml:space="preserve"> </w:t>
       </w:r>
       <w:r>
-        <w:t>Firebase e JSON</w:t>
-      </w:r>
-      <w:bookmarkEnd w:id="28"/>
+        <w:t xml:space="preserve">Banco de Dados </w:t>
+      </w:r>
+      <w:proofErr w:type="spellStart"/>
+      <w:r>
+        <w:t>NoSQL</w:t>
+      </w:r>
+      <w:bookmarkEnd w:id="26"/>
+      <w:proofErr w:type="spellEnd"/>
     </w:p>
     <w:p>
       <w:pPr>
@@ -8426,8 +8727,88 @@
         <w:ind w:firstLine="709"/>
       </w:pPr>
       <w:r>
-        <w:t>O crescimento das redes de computadores, a evolução do armazenamento e computação em nuvem, possibilitou o desenvolvimento de novos serviços e produtos, o Firebase é um desses serviços, permitindo o armazenamento de dados em nuvem, que foi adquirido pelo Google em 2014 (FIREBASE,2018).</w:t>
-      </w:r>
+        <w:t xml:space="preserve">Os bancos de dados relacionais são predominantes no mercado, mas com o passar dos anos e avanço da tecnologia e a interação humana com os sistemas computadorizados se fez necessário evoluir e agregar outras maneiras de se armazenar os dados, com isso surgiram armazenamento de dados orientados a objetos e XML. O fato é que com o passar dos anos o conceito de um banco de dados genérico de proposito variável multifacetado se </w:t>
+      </w:r>
+      <w:r>
+        <w:lastRenderedPageBreak/>
+        <w:t xml:space="preserve">torna insustentável (citação </w:t>
+      </w:r>
+      <w:proofErr w:type="spellStart"/>
+      <w:r>
+        <w:t>nosqldbs</w:t>
+      </w:r>
+      <w:proofErr w:type="spellEnd"/>
+      <w:r>
+        <w:t xml:space="preserve">). Através dessa abertura, o movimento </w:t>
+      </w:r>
+      <w:proofErr w:type="spellStart"/>
+      <w:r>
+        <w:t>NoSQL</w:t>
+      </w:r>
+      <w:proofErr w:type="spellEnd"/>
+      <w:r>
+        <w:t xml:space="preserve"> começou a tomar força, com a intenção inicial de criar um banco de dados moderno e escalável para aplicações Web (ORG NOSQL, 2019). O termo </w:t>
+      </w:r>
+      <w:proofErr w:type="spellStart"/>
+      <w:r>
+        <w:t>NoSQL</w:t>
+      </w:r>
+      <w:proofErr w:type="spellEnd"/>
+      <w:r>
+        <w:t xml:space="preserve"> vem do inglês “</w:t>
+      </w:r>
+      <w:proofErr w:type="spellStart"/>
+      <w:r>
+        <w:t>Not</w:t>
+      </w:r>
+      <w:proofErr w:type="spellEnd"/>
+      <w:r>
+        <w:t xml:space="preserve"> </w:t>
+      </w:r>
+      <w:proofErr w:type="spellStart"/>
+      <w:r>
+        <w:t>Only</w:t>
+      </w:r>
+      <w:proofErr w:type="spellEnd"/>
+      <w:r>
+        <w:t xml:space="preserve"> SQL”, em tradução literal, não somente SQL. Podendo ainda ser descrito como “</w:t>
+      </w:r>
+      <w:proofErr w:type="spellStart"/>
+      <w:r>
+        <w:t>NoACID</w:t>
+      </w:r>
+      <w:proofErr w:type="spellEnd"/>
+      <w:r>
+        <w:t>” (FORBES, 2010).</w:t>
+      </w:r>
+    </w:p>
+    <w:p>
+      <w:pPr>
+        <w:pStyle w:val="Ttulo3"/>
+      </w:pPr>
+      <w:bookmarkStart w:id="27" w:name="_Toc18969963"/>
+      <w:r>
+        <w:t>2.</w:t>
+      </w:r>
+      <w:r>
+        <w:t>4</w:t>
+      </w:r>
+      <w:r>
+        <w:t>.</w:t>
+      </w:r>
+      <w:r>
+        <w:t>1</w:t>
+      </w:r>
+      <w:r>
+        <w:t>.</w:t>
+      </w:r>
+      <w:r>
+        <w:t xml:space="preserve"> </w:t>
+      </w:r>
+      <w:r>
+        <w:t>Firebase e JSON</w:t>
+      </w:r>
+      <w:bookmarkEnd w:id="27"/>
     </w:p>
     <w:p>
       <w:pPr>
@@ -8436,7 +8817,7 @@
         <w:ind w:firstLine="709"/>
       </w:pPr>
       <w:r>
-        <w:t>O Firebase, permite fácil a integração com a API Ionic, a conexão é feita por uma url de referência dentro do Firebase. (CRUZ, 2016).</w:t>
+        <w:t>O crescimento das redes de computadores, a evolução do armazenamento e computação em nuvem, possibilitou o desenvolvimento de novos serviços e produtos, o Firebase é um desses serviços, permitindo o armazenamento de dados em nuvem, que foi adquirido pelo Google em 2014 (FIREBASE,2018).</w:t>
       </w:r>
     </w:p>
     <w:p>
@@ -8446,7 +8827,15 @@
         <w:ind w:firstLine="709"/>
       </w:pPr>
       <w:r>
-        <w:t xml:space="preserve">Além disso, o Google disponibiliza uma gama de ferramentas para potencializar o aplicativo, como Google Analytics, cloud, hospedagem, banco de dados em tempo real e até machine learning numa versão beta. Conforme o diagrama mostrado abaixo, a plataforma Firebase disponibiliza o Google Analytics, como primeiro item, onde é possível metrificar e analisar as informações coletadas do negócio em único lugar, além de gerar insights gratuitamente (GOOGLE, 2019). </w:t>
+        <w:t xml:space="preserve">O Firebase, permite fácil a integração com a API Ionic, a conexão é feita por uma </w:t>
+      </w:r>
+      <w:proofErr w:type="spellStart"/>
+      <w:r>
+        <w:t>url</w:t>
+      </w:r>
+      <w:proofErr w:type="spellEnd"/>
+      <w:r>
+        <w:t xml:space="preserve"> de referência dentro do Firebase. (CRUZ, 2016).</w:t>
       </w:r>
     </w:p>
     <w:p>
@@ -8456,7 +8845,23 @@
         <w:ind w:firstLine="709"/>
       </w:pPr>
       <w:r>
-        <w:t>No item dois, o Firebase oferece o develop, consiste num ambiente facilitado de desenvolvimento contendo, em tradução livre, serviços mensageiros, autenticação, banco de dados em tempo real, armazenamento, hospedagem, laboratório de testes e relatórios de falhas. Como terceiro nível, Grow ou escalabilidade, em tradução literal, através dos serviços de nuvem a plataforma Firebase disponibiliza o crescimento elástico conforme uso, convites, indexação de aplicativos, configuração remota, notificações, links dinâmicos e propaganda via Google Ads, plataforma de gerenciamento de propaganda e anúncio do Google, principalmente para pesquisas na plataforma de busca. (GOOGLE ADS, 2019)</w:t>
+        <w:t xml:space="preserve">Além disso, o Google disponibiliza uma gama de ferramentas para potencializar o aplicativo, como Google Analytics, cloud, hospedagem, banco de dados em tempo real e até </w:t>
+      </w:r>
+      <w:proofErr w:type="spellStart"/>
+      <w:r>
+        <w:t>machine</w:t>
+      </w:r>
+      <w:proofErr w:type="spellEnd"/>
+      <w:r>
+        <w:t xml:space="preserve"> </w:t>
+      </w:r>
+      <w:proofErr w:type="spellStart"/>
+      <w:r>
+        <w:t>learning</w:t>
+      </w:r>
+      <w:proofErr w:type="spellEnd"/>
+      <w:r>
+        <w:t xml:space="preserve"> numa versão beta. Conforme o diagrama mostrado abaixo, a plataforma Firebase disponibiliza o Google Analytics, como primeiro item, onde é possível metrificar e analisar as informações coletadas do negócio em único lugar, além de gerar insights gratuitamente (GOOGLE, 2019). </w:t>
       </w:r>
     </w:p>
     <w:p>
@@ -8465,18 +8870,84 @@
         <w:spacing w:line="360" w:lineRule="auto"/>
         <w:ind w:firstLine="709"/>
       </w:pPr>
+      <w:r>
+        <w:t xml:space="preserve">No item dois, o Firebase oferece o </w:t>
+      </w:r>
+      <w:proofErr w:type="spellStart"/>
+      <w:r>
+        <w:t>develop</w:t>
+      </w:r>
+      <w:proofErr w:type="spellEnd"/>
+      <w:r>
+        <w:t xml:space="preserve">, consiste num ambiente facilitado de desenvolvimento contendo, em tradução livre, serviços mensageiros, autenticação, banco de dados em tempo real, armazenamento, hospedagem, laboratório de testes e relatórios de falhas. Como terceiro nível, </w:t>
+      </w:r>
+      <w:proofErr w:type="spellStart"/>
+      <w:r>
+        <w:t>Grow</w:t>
+      </w:r>
+      <w:proofErr w:type="spellEnd"/>
+      <w:r>
+        <w:t xml:space="preserve"> ou escalabilidade, em tradução literal, através dos serviços de nuvem a plataforma Firebase disponibiliza o crescimento elástico conforme uso, convites, indexação de aplicativos, configuração remota, notificações, links dinâmicos e propaganda via Google </w:t>
+      </w:r>
+      <w:proofErr w:type="spellStart"/>
+      <w:r>
+        <w:t>Ads</w:t>
+      </w:r>
+      <w:proofErr w:type="spellEnd"/>
+      <w:r>
+        <w:t>, plataforma de gerenciamento de propaganda e anúncio do Google, principalmente para pesquisas na plataforma de busca. (GOOGLE ADS, 2019)</w:t>
+      </w:r>
     </w:p>
     <w:p>
       <w:pPr>
         <w:pStyle w:val="Corpodetexto"/>
         <w:spacing w:line="360" w:lineRule="auto"/>
         <w:ind w:firstLine="709"/>
+      </w:pPr>
+    </w:p>
+    <w:p>
+      <w:pPr>
+        <w:pStyle w:val="Corpodetexto"/>
+        <w:spacing w:line="360" w:lineRule="auto"/>
+        <w:ind w:firstLine="709"/>
         <w:rPr>
           <w:u w:val="single"/>
         </w:rPr>
       </w:pPr>
       <w:r>
-        <w:t>Por fim o diagrama apresenta Earn ou Ganho, através do AdMob, semelhante ao Google Ads o Google AdMob é uma plataforma de anúncios do Google, porém focada nos dispositivos móveis, através dela é possível monetizar os anúncios e receber relatórios dos ganhos obtidos com a aplicação. (GOOGLE ADMOBS, 2019).</w:t>
+        <w:t xml:space="preserve">Por fim o diagrama apresenta </w:t>
+      </w:r>
+      <w:proofErr w:type="spellStart"/>
+      <w:r>
+        <w:t>Earn</w:t>
+      </w:r>
+      <w:proofErr w:type="spellEnd"/>
+      <w:r>
+        <w:t xml:space="preserve"> ou Ganho, através do </w:t>
+      </w:r>
+      <w:proofErr w:type="spellStart"/>
+      <w:r>
+        <w:t>AdMob</w:t>
+      </w:r>
+      <w:proofErr w:type="spellEnd"/>
+      <w:r>
+        <w:t xml:space="preserve">, semelhante ao Google </w:t>
+      </w:r>
+      <w:proofErr w:type="spellStart"/>
+      <w:r>
+        <w:t>Ads</w:t>
+      </w:r>
+      <w:proofErr w:type="spellEnd"/>
+      <w:r>
+        <w:t xml:space="preserve"> o Google </w:t>
+      </w:r>
+      <w:proofErr w:type="spellStart"/>
+      <w:r>
+        <w:t>AdMob</w:t>
+      </w:r>
+      <w:proofErr w:type="spellEnd"/>
+      <w:r>
+        <w:t xml:space="preserve"> é uma plataforma de anúncios do Google, porém focada nos dispositivos móveis, através dela é possível monetizar os anúncios e receber relatórios dos ganhos obtidos com a aplicação. (GOOGLE ADMOBS, 2019).</w:t>
       </w:r>
     </w:p>
     <w:p>
@@ -8489,7 +8960,7 @@
           <w:szCs w:val="24"/>
         </w:rPr>
       </w:pPr>
-      <w:bookmarkStart w:id="29" w:name="_Toc18969939"/>
+      <w:bookmarkStart w:id="28" w:name="_Toc18969939"/>
       <w:r>
         <w:rPr>
           <w:sz w:val="24"/>
@@ -8562,7 +9033,7 @@
         </w:rPr>
         <w:t xml:space="preserve"> Firebase</w:t>
       </w:r>
-      <w:bookmarkEnd w:id="29"/>
+      <w:bookmarkEnd w:id="28"/>
     </w:p>
     <w:p>
       <w:pPr>
@@ -8648,6 +9119,33 @@
         <w:spacing w:line="360" w:lineRule="auto"/>
         <w:ind w:firstLine="709"/>
       </w:pPr>
+      <w:r>
+        <w:t>O Firebase armazena os dados através JSON (</w:t>
+      </w:r>
+      <w:proofErr w:type="spellStart"/>
+      <w:r>
+        <w:t>JavaScript</w:t>
+      </w:r>
+      <w:proofErr w:type="spellEnd"/>
+      <w:r>
+        <w:t xml:space="preserve"> </w:t>
+      </w:r>
+      <w:proofErr w:type="spellStart"/>
+      <w:r>
+        <w:t>Object</w:t>
+      </w:r>
+      <w:proofErr w:type="spellEnd"/>
+      <w:r>
+        <w:t xml:space="preserve"> </w:t>
+      </w:r>
+      <w:proofErr w:type="spellStart"/>
+      <w:r>
+        <w:t>Notation</w:t>
+      </w:r>
+      <w:proofErr w:type="spellEnd"/>
+      <w:r>
+        <w:t xml:space="preserve">), que nada mais são do que objetos de texto estruturados, não possui, portanto, tabelas relacionais compostas por colunas e registros como os bancos regulares (FIREBASE, 2019). </w:t>
+      </w:r>
     </w:p>
     <w:p>
       <w:pPr>
@@ -8656,21 +9154,19 @@
         <w:ind w:firstLine="709"/>
       </w:pPr>
       <w:r>
-        <w:t xml:space="preserve">O Firebase armazena os dados através JSON (JavaScript Object Notation), que nada mais são do que objetos de texto estruturados, não possui, portanto, tabelas relacionais compostas por colunas e registros como os bancos regulares (FIREBASE, 2019). </w:t>
-      </w:r>
-    </w:p>
-    <w:p>
-      <w:pPr>
-        <w:pStyle w:val="Corpodetexto"/>
-        <w:spacing w:line="360" w:lineRule="auto"/>
-        <w:ind w:firstLine="709"/>
-      </w:pPr>
-      <w:r>
         <w:t xml:space="preserve">JSON é um dado intercambiável de armazenamento leve, é lido naturalmente por humanos e facilmente convertido e interpretado por máquinas (JSON, 2019). Um objeto JSON é comumente formado por um conjunto chave-valor, mas pode possuir um conjunto </w:t>
       </w:r>
       <w:r>
         <w:lastRenderedPageBreak/>
-        <w:t>de chave-valor estruturado numa lista, formando um Array, principal estrutura para armazenar os dados dentro do Firebase.</w:t>
+        <w:t xml:space="preserve">de chave-valor estruturado numa lista, formando um </w:t>
+      </w:r>
+      <w:proofErr w:type="spellStart"/>
+      <w:r>
+        <w:t>Array</w:t>
+      </w:r>
+      <w:proofErr w:type="spellEnd"/>
+      <w:r>
+        <w:t>, principal estrutura para armazenar os dados dentro do Firebase.</w:t>
       </w:r>
     </w:p>
     <w:p>
@@ -8683,7 +9179,7 @@
           <w:szCs w:val="24"/>
         </w:rPr>
       </w:pPr>
-      <w:bookmarkStart w:id="30" w:name="_Toc18969940"/>
+      <w:bookmarkStart w:id="29" w:name="_Toc18969940"/>
       <w:r>
         <w:rPr>
           <w:sz w:val="24"/>
@@ -8734,7 +9230,7 @@
         </w:rPr>
         <w:t xml:space="preserve"> - Estrutura básica JSON</w:t>
       </w:r>
-      <w:bookmarkEnd w:id="30"/>
+      <w:bookmarkEnd w:id="29"/>
     </w:p>
     <w:p>
       <w:pPr>
@@ -8826,7 +9322,7 @@
           <w:szCs w:val="24"/>
         </w:rPr>
       </w:pPr>
-      <w:bookmarkStart w:id="31" w:name="_Toc18969941"/>
+      <w:bookmarkStart w:id="30" w:name="_Toc18969941"/>
       <w:r>
         <w:rPr>
           <w:sz w:val="24"/>
@@ -8877,7 +9373,7 @@
         </w:rPr>
         <w:t xml:space="preserve"> - Exemplo de JSON estruturado</w:t>
       </w:r>
-      <w:bookmarkEnd w:id="31"/>
+      <w:bookmarkEnd w:id="30"/>
     </w:p>
     <w:p>
       <w:pPr>
@@ -8953,28 +9449,46 @@
         <w:ind w:firstLine="709"/>
       </w:pPr>
       <w:r>
-        <w:t>A maior vantagem do JSON em relação aos arquivos XML, é a facilidade de leitura, sendo possível uma leitura fácil por humanos e também pela máquina (JSON, 2019)</w:t>
-      </w:r>
-    </w:p>
-    <w:p>
-      <w:pPr>
-        <w:pStyle w:val="Ttulo2"/>
-      </w:pPr>
-      <w:bookmarkStart w:id="32" w:name="_Toc18969964"/>
+        <w:t xml:space="preserve">A maior vantagem do JSON em relação aos arquivos XML, é a facilidade de leitura, sendo possível uma leitura fácil por humanos </w:t>
+      </w:r>
+      <w:proofErr w:type="gramStart"/>
+      <w:r>
+        <w:t>e também</w:t>
+      </w:r>
+      <w:proofErr w:type="gramEnd"/>
+      <w:r>
+        <w:t xml:space="preserve"> pela máquina (JSON, 2019)</w:t>
+      </w:r>
+    </w:p>
+    <w:p>
+      <w:pPr>
+        <w:pStyle w:val="Ttulo3"/>
+      </w:pPr>
+      <w:bookmarkStart w:id="31" w:name="_Toc18969964"/>
       <w:r>
         <w:lastRenderedPageBreak/>
         <w:t>2.</w:t>
       </w:r>
       <w:r>
-        <w:t>4.</w:t>
+        <w:t>4</w:t>
+      </w:r>
+      <w:r>
+        <w:t>.2.</w:t>
       </w:r>
       <w:r>
         <w:t xml:space="preserve"> </w:t>
       </w:r>
-      <w:r>
-        <w:t>Webview para Dispositivos Móveis – Ionic e Cordova Framework</w:t>
-      </w:r>
-      <w:bookmarkEnd w:id="32"/>
+      <w:proofErr w:type="spellStart"/>
+      <w:r>
+        <w:t>MongoDB</w:t>
+      </w:r>
+      <w:proofErr w:type="spellEnd"/>
+      <w:r>
+        <w:t xml:space="preserve"> </w:t>
+      </w:r>
+      <w:r>
+        <w:t>e JSON</w:t>
+      </w:r>
     </w:p>
     <w:p>
       <w:pPr>
@@ -8982,9 +9496,48 @@
         <w:spacing w:line="360" w:lineRule="auto"/>
         <w:ind w:firstLine="709"/>
       </w:pPr>
-      <w:r>
-        <w:t>Assim como a tecnologia evolui em torno das redes de computadores e banco de dados, o mesmo ocorreu com o desenvolvimento de páginas para internet e mais recentemente para dispositivos móveis, uma das tecnologias que tem despontado é uso de Webview, consiste em desenvolvimento de páginas para computador e também para dispositivos móveis como tablets e smartphones, isso é possível através de um compilador que converte essa webview em apk, formato padrão de aplicativos android, instaláveis pela própria loja de aplicativos nativa dos smartphones android.</w:t>
-      </w:r>
+      <w:proofErr w:type="spellStart"/>
+      <w:r>
+        <w:t>MongoDB</w:t>
+      </w:r>
+      <w:proofErr w:type="spellEnd"/>
+      <w:r>
+        <w:t xml:space="preserve"> ...</w:t>
+      </w:r>
+    </w:p>
+    <w:p>
+      <w:pPr>
+        <w:pStyle w:val="Ttulo2"/>
+      </w:pPr>
+      <w:r>
+        <w:t>2.</w:t>
+      </w:r>
+      <w:r>
+        <w:t>5</w:t>
+      </w:r>
+      <w:r>
+        <w:t>.</w:t>
+      </w:r>
+      <w:r>
+        <w:t xml:space="preserve"> </w:t>
+      </w:r>
+      <w:proofErr w:type="spellStart"/>
+      <w:r>
+        <w:t>Webview</w:t>
+      </w:r>
+      <w:proofErr w:type="spellEnd"/>
+      <w:r>
+        <w:t xml:space="preserve"> para Dispositivos Móveis – Ionic e </w:t>
+      </w:r>
+      <w:proofErr w:type="spellStart"/>
+      <w:r>
+        <w:t>Cordova</w:t>
+      </w:r>
+      <w:proofErr w:type="spellEnd"/>
+      <w:r>
+        <w:t xml:space="preserve"> Framework</w:t>
+      </w:r>
+      <w:bookmarkEnd w:id="31"/>
     </w:p>
     <w:p>
       <w:pPr>
@@ -8993,7 +9546,65 @@
         <w:ind w:firstLine="709"/>
       </w:pPr>
       <w:r>
-        <w:t xml:space="preserve"> O Cordova é um framework open source, capaz de converter a webview em uma instalável, tanto para dispositivos Android como sistemas iOS, conforme diagrama mostrada abaixo:</w:t>
+        <w:t xml:space="preserve">Assim como a tecnologia evolui em torno das redes de computadores e banco de dados, o mesmo ocorreu com o desenvolvimento de páginas para internet e mais recentemente para dispositivos móveis, uma das tecnologias que tem despontado é uso de </w:t>
+      </w:r>
+      <w:proofErr w:type="spellStart"/>
+      <w:r>
+        <w:t>Webview</w:t>
+      </w:r>
+      <w:proofErr w:type="spellEnd"/>
+      <w:r>
+        <w:t xml:space="preserve">, consiste em desenvolvimento de páginas para computador e também para dispositivos móveis como tablets e smartphones, isso é possível através de um compilador que converte essa </w:t>
+      </w:r>
+      <w:proofErr w:type="spellStart"/>
+      <w:r>
+        <w:t>webview</w:t>
+      </w:r>
+      <w:proofErr w:type="spellEnd"/>
+      <w:r>
+        <w:t xml:space="preserve"> em </w:t>
+      </w:r>
+      <w:proofErr w:type="spellStart"/>
+      <w:r>
+        <w:t>apk</w:t>
+      </w:r>
+      <w:proofErr w:type="spellEnd"/>
+      <w:r>
+        <w:t>, formato padrão de aplicativos android, instaláveis pela própria loja de aplicativos nativa dos smartphones android.</w:t>
+      </w:r>
+    </w:p>
+    <w:p>
+      <w:pPr>
+        <w:pStyle w:val="Corpodetexto"/>
+        <w:spacing w:line="360" w:lineRule="auto"/>
+        <w:ind w:firstLine="709"/>
+      </w:pPr>
+      <w:r>
+        <w:t xml:space="preserve"> O </w:t>
+      </w:r>
+      <w:proofErr w:type="spellStart"/>
+      <w:r>
+        <w:t>Cordova</w:t>
+      </w:r>
+      <w:proofErr w:type="spellEnd"/>
+      <w:r>
+        <w:t xml:space="preserve"> é um framework open </w:t>
+      </w:r>
+      <w:proofErr w:type="spellStart"/>
+      <w:r>
+        <w:t>source</w:t>
+      </w:r>
+      <w:proofErr w:type="spellEnd"/>
+      <w:r>
+        <w:t xml:space="preserve">, capaz de converter a </w:t>
+      </w:r>
+      <w:proofErr w:type="spellStart"/>
+      <w:r>
+        <w:t>webview</w:t>
+      </w:r>
+      <w:proofErr w:type="spellEnd"/>
+      <w:r>
+        <w:t xml:space="preserve"> em uma instalável, tanto para dispositivos Android como sistemas iOS, conforme diagrama mostrada abaixo:</w:t>
       </w:r>
     </w:p>
     <w:p>
@@ -9006,7 +9617,7 @@
           <w:szCs w:val="24"/>
         </w:rPr>
       </w:pPr>
-      <w:bookmarkStart w:id="33" w:name="_Toc18969942"/>
+      <w:bookmarkStart w:id="32" w:name="_Toc18969942"/>
       <w:r>
         <w:rPr>
           <w:sz w:val="24"/>
@@ -9055,9 +9666,18 @@
           <w:sz w:val="24"/>
           <w:szCs w:val="24"/>
         </w:rPr>
-        <w:t xml:space="preserve"> - Esquema tático aplicação Cordova</w:t>
-      </w:r>
-      <w:bookmarkEnd w:id="33"/>
+        <w:t xml:space="preserve"> - Esquema tático aplicação </w:t>
+      </w:r>
+      <w:proofErr w:type="spellStart"/>
+      <w:r>
+        <w:rPr>
+          <w:sz w:val="24"/>
+          <w:szCs w:val="24"/>
+        </w:rPr>
+        <w:t>Cordova</w:t>
+      </w:r>
+      <w:bookmarkEnd w:id="32"/>
+      <w:proofErr w:type="spellEnd"/>
     </w:p>
     <w:p>
       <w:pPr>
@@ -9130,8 +9750,17 @@
           <w:sz w:val="20"/>
           <w:szCs w:val="20"/>
         </w:rPr>
-        <w:t>Adaptado Ionic Forum</w:t>
-      </w:r>
+        <w:t xml:space="preserve">Adaptado Ionic </w:t>
+      </w:r>
+      <w:proofErr w:type="spellStart"/>
+      <w:r>
+        <w:rPr>
+          <w:sz w:val="20"/>
+          <w:szCs w:val="20"/>
+        </w:rPr>
+        <w:t>Forum</w:t>
+      </w:r>
+      <w:proofErr w:type="spellEnd"/>
       <w:r>
         <w:rPr>
           <w:sz w:val="20"/>
@@ -9147,7 +9776,40 @@
         <w:ind w:firstLine="709"/>
       </w:pPr>
       <w:r>
-        <w:t>Considerando o diagrama mostrado acima, existem dois grandes grupos Cordova Application e Mobile OS. Considerando o grupo alaranjado definido como Cordova Application, temos três grupos menores definidos como:</w:t>
+        <w:lastRenderedPageBreak/>
+        <w:t xml:space="preserve">Considerando o diagrama mostrado acima, existem dois grandes grupos </w:t>
+      </w:r>
+      <w:proofErr w:type="spellStart"/>
+      <w:r>
+        <w:t>Cordova</w:t>
+      </w:r>
+      <w:proofErr w:type="spellEnd"/>
+      <w:r>
+        <w:t xml:space="preserve"> </w:t>
+      </w:r>
+      <w:proofErr w:type="spellStart"/>
+      <w:r>
+        <w:t>Application</w:t>
+      </w:r>
+      <w:proofErr w:type="spellEnd"/>
+      <w:r>
+        <w:t xml:space="preserve"> e Mobile OS. Considerando o grupo alaranjado definido como </w:t>
+      </w:r>
+      <w:proofErr w:type="spellStart"/>
+      <w:r>
+        <w:t>Cordova</w:t>
+      </w:r>
+      <w:proofErr w:type="spellEnd"/>
+      <w:r>
+        <w:t xml:space="preserve"> </w:t>
+      </w:r>
+      <w:proofErr w:type="spellStart"/>
+      <w:r>
+        <w:t>Application</w:t>
+      </w:r>
+      <w:proofErr w:type="spellEnd"/>
+      <w:r>
+        <w:t>, temos três grupos menores definidos como:</w:t>
       </w:r>
     </w:p>
     <w:p>
@@ -9157,7 +9819,6 @@
         <w:ind w:firstLine="709"/>
       </w:pPr>
       <w:r>
-        <w:lastRenderedPageBreak/>
         <w:t>Web App: consiste no conjunto Web da aplicação, composto por frameworks, linguagens, configurações e estruturas referentes a uma página de site. Aqui temos um site coeso.</w:t>
       </w:r>
     </w:p>
@@ -9167,14 +9828,59 @@
         <w:spacing w:line="360" w:lineRule="auto"/>
         <w:ind w:firstLine="709"/>
       </w:pPr>
-      <w:r>
-        <w:t>Cordova Plugins: consiste na caixa de ferramentas do Cordova, é a camada intermediária entre a Webview e o conjunto de acessórios do celular, tanto de hardware como acelerômetro, câmera, armazenamento, quanto de software como contatos, outros aplicativos.</w:t>
+      <w:proofErr w:type="spellStart"/>
+      <w:r>
+        <w:t>Cordova</w:t>
+      </w:r>
+      <w:proofErr w:type="spellEnd"/>
+      <w:r>
+        <w:t xml:space="preserve"> Plugins: consiste na caixa de ferramentas do </w:t>
+      </w:r>
+      <w:proofErr w:type="spellStart"/>
+      <w:r>
+        <w:t>Cordova</w:t>
+      </w:r>
+      <w:proofErr w:type="spellEnd"/>
+      <w:r>
+        <w:t xml:space="preserve">, é a camada intermediária entre a </w:t>
+      </w:r>
+      <w:proofErr w:type="spellStart"/>
+      <w:r>
+        <w:t>Webview</w:t>
+      </w:r>
+      <w:proofErr w:type="spellEnd"/>
+      <w:r>
+        <w:t xml:space="preserve"> e o conjunto de acessórios do celular, tanto de hardware como acelerômetro, câmera, armazenamento, quanto de software como contatos, outros aplicativos.</w:t>
       </w:r>
       <w:r>
         <w:t xml:space="preserve"> </w:t>
       </w:r>
       <w:r>
-        <w:t>HTML Rendering Engine: intersecção entre o sistema operacional do dispositivo móvel, APIs HTML e APIs Cordova.</w:t>
+        <w:t xml:space="preserve">HTML </w:t>
+      </w:r>
+      <w:proofErr w:type="spellStart"/>
+      <w:r>
+        <w:t>Rendering</w:t>
+      </w:r>
+      <w:proofErr w:type="spellEnd"/>
+      <w:r>
+        <w:t xml:space="preserve"> </w:t>
+      </w:r>
+      <w:proofErr w:type="spellStart"/>
+      <w:r>
+        <w:t>Engine</w:t>
+      </w:r>
+      <w:proofErr w:type="spellEnd"/>
+      <w:r>
+        <w:t xml:space="preserve">: intersecção entre o sistema operacional do dispositivo móvel, APIs HTML e APIs </w:t>
+      </w:r>
+      <w:proofErr w:type="spellStart"/>
+      <w:r>
+        <w:t>Cordova</w:t>
+      </w:r>
+      <w:proofErr w:type="spellEnd"/>
+      <w:r>
+        <w:t>.</w:t>
       </w:r>
     </w:p>
     <w:p>
@@ -9194,7 +9900,23 @@
         <w:ind w:firstLine="709"/>
       </w:pPr>
       <w:r>
-        <w:t>Ionic Framework é um conjunto de ferramentas open source, criado com o objetivo de desenvolver aplicativos Web e para dispositivos móveis usando tecnologias Web, como HTML, JavaScript e CSS (IONIC, 2019).</w:t>
+        <w:t xml:space="preserve">Ionic Framework é um conjunto de ferramentas open </w:t>
+      </w:r>
+      <w:proofErr w:type="spellStart"/>
+      <w:r>
+        <w:t>source</w:t>
+      </w:r>
+      <w:proofErr w:type="spellEnd"/>
+      <w:r>
+        <w:t xml:space="preserve">, criado com o objetivo de desenvolver aplicativos Web e para dispositivos móveis usando tecnologias Web, como HTML, </w:t>
+      </w:r>
+      <w:proofErr w:type="spellStart"/>
+      <w:r>
+        <w:t>JavaScript</w:t>
+      </w:r>
+      <w:proofErr w:type="spellEnd"/>
+      <w:r>
+        <w:t xml:space="preserve"> e CSS (IONIC, 2019).</w:t>
       </w:r>
     </w:p>
     <w:p>
@@ -9204,7 +9926,15 @@
         <w:ind w:firstLine="709"/>
       </w:pPr>
       <w:r>
-        <w:t xml:space="preserve"> O Framework Ionic se mostrou o mais vantajoso, principalmente pela possibilidade de acesso nativo para Android e iOS através de uma única web view, construída pelo conjunto de ferramentas do Ionic, os aplicativos desenvolvidos usando Ionic são suportados pelo Android, a partir da versão 4.4, e o iOS a partir da versão 10. </w:t>
+        <w:t xml:space="preserve"> O Framework Ionic se mostrou o mais vantajoso, principalmente pela possibilidade de acesso nativo para Android e iOS através de uma única web </w:t>
+      </w:r>
+      <w:proofErr w:type="spellStart"/>
+      <w:r>
+        <w:t>view</w:t>
+      </w:r>
+      <w:proofErr w:type="spellEnd"/>
+      <w:r>
+        <w:t xml:space="preserve">, construída pelo conjunto de ferramentas do Ionic, os aplicativos desenvolvidos usando Ionic são suportados pelo Android, a partir da versão 4.4, e o iOS a partir da versão 10. </w:t>
       </w:r>
     </w:p>
     <w:p>
@@ -9226,10 +9956,10 @@
           <w:szCs w:val="28"/>
         </w:rPr>
       </w:pPr>
-      <w:bookmarkStart w:id="34" w:name="_Toc483916792"/>
-      <w:bookmarkStart w:id="35" w:name="_Toc483916837"/>
+      <w:bookmarkStart w:id="33" w:name="_Toc483916792"/>
+      <w:bookmarkStart w:id="34" w:name="_Toc483916837"/>
+      <w:bookmarkStart w:id="35" w:name="_Toc18969965"/>
       <w:bookmarkStart w:id="36" w:name="_Toc118654511"/>
-      <w:bookmarkStart w:id="37" w:name="_Toc18969965"/>
       <w:r>
         <w:rPr>
           <w:caps w:val="0"/>
@@ -9239,9 +9969,9 @@
         <w:lastRenderedPageBreak/>
         <w:t>3. DESENVOLVIMENTO</w:t>
       </w:r>
+      <w:bookmarkEnd w:id="33"/>
       <w:bookmarkEnd w:id="34"/>
       <w:bookmarkEnd w:id="35"/>
-      <w:bookmarkEnd w:id="37"/>
     </w:p>
     <w:p>
       <w:pPr>
@@ -9250,7 +9980,15 @@
         <w:ind w:firstLine="709"/>
       </w:pPr>
       <w:r>
-        <w:t>Este capítulo discorrerá a respeito do desenvolvimento do sistema, desde o Banco de Dados NoSQL até o desenvolvimento da aplicação móvel com a leitura das questões raspadas. O projeto foi desenvolvido em etapas, conforme:</w:t>
+        <w:t xml:space="preserve">Este capítulo discorrerá a respeito do desenvolvimento do sistema, desde o Banco de Dados </w:t>
+      </w:r>
+      <w:proofErr w:type="spellStart"/>
+      <w:r>
+        <w:t>NoSQL</w:t>
+      </w:r>
+      <w:proofErr w:type="spellEnd"/>
+      <w:r>
+        <w:t xml:space="preserve"> até o desenvolvimento da aplicação móvel com a leitura das questões raspadas. O projeto foi desenvolvido em etapas, conforme:</w:t>
       </w:r>
     </w:p>
     <w:p>
@@ -9260,7 +9998,16 @@
         <w:ind w:firstLine="709"/>
       </w:pPr>
       <w:r>
-        <w:t>1 – Raspagem de Dados com PDFQuery</w:t>
+        <w:t xml:space="preserve">1 – Raspagem </w:t>
+      </w:r>
+      <w:r>
+        <w:t>das Provas e Gabaritos</w:t>
+      </w:r>
+      <w:r>
+        <w:t xml:space="preserve"> com </w:t>
+      </w:r>
+      <w:r>
+        <w:t>Python</w:t>
       </w:r>
     </w:p>
     <w:p>
@@ -9272,6 +10019,11 @@
       <w:r>
         <w:t xml:space="preserve">2 – Estruturação e carga do Banco de Dados </w:t>
       </w:r>
+      <w:proofErr w:type="spellStart"/>
+      <w:r>
+        <w:t>NoSQL</w:t>
+      </w:r>
+      <w:proofErr w:type="spellEnd"/>
     </w:p>
     <w:p>
       <w:pPr>
@@ -9280,7 +10032,18 @@
         <w:ind w:firstLine="709"/>
       </w:pPr>
       <w:r>
-        <w:t xml:space="preserve">3 – Desenvolvimento do APP </w:t>
+        <w:t>3 – Desenvolvimento do APP</w:t>
+      </w:r>
+      <w:r>
+        <w:t xml:space="preserve"> com </w:t>
+      </w:r>
+      <w:proofErr w:type="spellStart"/>
+      <w:r>
+        <w:t>WebView</w:t>
+      </w:r>
+      <w:proofErr w:type="spellEnd"/>
+      <w:r>
+        <w:t xml:space="preserve"> </w:t>
       </w:r>
     </w:p>
     <w:p>
@@ -9298,14 +10061,14 @@
         <w:pStyle w:val="Ttulo2"/>
         <w:spacing w:line="360" w:lineRule="auto"/>
       </w:pPr>
-      <w:bookmarkStart w:id="38" w:name="_Toc18969966"/>
+      <w:bookmarkStart w:id="37" w:name="_Toc18969966"/>
       <w:r>
         <w:t xml:space="preserve">3.1. </w:t>
       </w:r>
       <w:r>
         <w:t>Arquitetura Global do Sistema</w:t>
       </w:r>
-      <w:bookmarkEnd w:id="38"/>
+      <w:bookmarkEnd w:id="37"/>
     </w:p>
     <w:p>
       <w:pPr>
@@ -9314,7 +10077,63 @@
         <w:ind w:firstLine="709"/>
       </w:pPr>
       <w:r>
-        <w:t>O desenvolvimento do projeto se dará através da extração das questões e respostas disponibilizadas em arquivos PDFs, pelo próprio Centro Paula Souza, isso será feito através de um Script Python usando PDFQuery, PDFMiner ou PyPDF2. Depois de raspar as questões e repostas, os dados serão carregados em um banco de dados NoSQL Firebase, numa estrutura de Real Time Database (FIREBASE, 2019).  Com o banco estruturado em formato de árvore contendo o texto da questão, alternativas e reposta, um aplicativo será desenvolvido usando a estrutura de WebView usando Ionic, através de Angular, CSS e HTML 5. A codificação, lógica e aplicação de serviços e métodos será feito através de TypeScript, dessa maneira o projeto será multiplataforma, com desenvolvimento simultâneo de Web Site e também aplicação de Smartphones(Ionic, 2019). A compilação da aplicação será feita através do Apache Cordova Framework.</w:t>
+        <w:t xml:space="preserve">O desenvolvimento do projeto se dará através da extração das questões e respostas disponibilizadas em arquivos </w:t>
+      </w:r>
+      <w:proofErr w:type="spellStart"/>
+      <w:r>
+        <w:t>PDFs</w:t>
+      </w:r>
+      <w:proofErr w:type="spellEnd"/>
+      <w:r>
+        <w:t xml:space="preserve">, pelo próprio Centro Paula Souza, isso será feito através de um Script Python usando </w:t>
+      </w:r>
+      <w:proofErr w:type="spellStart"/>
+      <w:r>
+        <w:t>PDFQuery</w:t>
+      </w:r>
+      <w:proofErr w:type="spellEnd"/>
+      <w:r>
+        <w:t xml:space="preserve">, </w:t>
+      </w:r>
+      <w:proofErr w:type="spellStart"/>
+      <w:r>
+        <w:t>PDFMiner</w:t>
+      </w:r>
+      <w:proofErr w:type="spellEnd"/>
+      <w:r>
+        <w:t xml:space="preserve"> ou PyPDF2. Depois de raspar as questões e repostas, os dados serão carregados em um banco de dados </w:t>
+      </w:r>
+      <w:proofErr w:type="spellStart"/>
+      <w:r>
+        <w:t>NoSQL</w:t>
+      </w:r>
+      <w:proofErr w:type="spellEnd"/>
+      <w:r>
+        <w:t xml:space="preserve"> Firebase, numa estrutura de Real Time Database (FIREBASE, 2019).  Com o banco estruturado em formato de árvore contendo o texto da questão, alternativas e reposta, um aplicativo será desenvolvido usando a estrutura de </w:t>
+      </w:r>
+      <w:proofErr w:type="spellStart"/>
+      <w:r>
+        <w:t>WebView</w:t>
+      </w:r>
+      <w:proofErr w:type="spellEnd"/>
+      <w:r>
+        <w:t xml:space="preserve"> usando Ionic, através de Angular, CSS e HTML 5. A codificação, lógica e aplicação de serviços e métodos será feito através de </w:t>
+      </w:r>
+      <w:proofErr w:type="spellStart"/>
+      <w:r>
+        <w:t>TypeScript</w:t>
+      </w:r>
+      <w:proofErr w:type="spellEnd"/>
+      <w:r>
+        <w:t xml:space="preserve">, dessa maneira o projeto será multiplataforma, com desenvolvimento simultâneo de Web Site e também aplicação de Smartphones(Ionic, 2019). A compilação da aplicação será feita através do Apache </w:t>
+      </w:r>
+      <w:proofErr w:type="spellStart"/>
+      <w:r>
+        <w:t>Cordova</w:t>
+      </w:r>
+      <w:proofErr w:type="spellEnd"/>
+      <w:r>
+        <w:t xml:space="preserve"> Framework.</w:t>
       </w:r>
     </w:p>
     <w:p>
@@ -9327,7 +10146,7 @@
           <w:szCs w:val="24"/>
         </w:rPr>
       </w:pPr>
-      <w:bookmarkStart w:id="39" w:name="_Toc18969943"/>
+      <w:bookmarkStart w:id="38" w:name="_Toc18969943"/>
       <w:r>
         <w:rPr>
           <w:sz w:val="24"/>
@@ -9379,7 +10198,7 @@
         </w:rPr>
         <w:t xml:space="preserve"> - Arquitetura Geral do Projeto</w:t>
       </w:r>
-      <w:bookmarkEnd w:id="39"/>
+      <w:bookmarkEnd w:id="38"/>
     </w:p>
     <w:p>
       <w:pPr>
@@ -9462,11 +10281,11 @@
         <w:pStyle w:val="Ttulo2"/>
         <w:spacing w:line="360" w:lineRule="auto"/>
       </w:pPr>
-      <w:bookmarkStart w:id="40" w:name="_Toc18969967"/>
+      <w:bookmarkStart w:id="39" w:name="_Toc18969967"/>
       <w:r>
         <w:t>3.2. Título 3.2</w:t>
       </w:r>
-      <w:bookmarkEnd w:id="40"/>
+      <w:bookmarkEnd w:id="39"/>
     </w:p>
     <w:p>
       <w:pPr>
@@ -9490,9 +10309,9 @@
           <w:szCs w:val="28"/>
         </w:rPr>
       </w:pPr>
-      <w:bookmarkStart w:id="41" w:name="_Toc483916793"/>
-      <w:bookmarkStart w:id="42" w:name="_Toc483916838"/>
-      <w:bookmarkStart w:id="43" w:name="_Toc18969968"/>
+      <w:bookmarkStart w:id="40" w:name="_Toc483916793"/>
+      <w:bookmarkStart w:id="41" w:name="_Toc483916838"/>
+      <w:bookmarkStart w:id="42" w:name="_Toc18969968"/>
       <w:r>
         <w:rPr>
           <w:caps w:val="0"/>
@@ -9502,9 +10321,9 @@
         <w:lastRenderedPageBreak/>
         <w:t>4. RESULTADOS</w:t>
       </w:r>
+      <w:bookmarkEnd w:id="40"/>
       <w:bookmarkEnd w:id="41"/>
       <w:bookmarkEnd w:id="42"/>
-      <w:bookmarkEnd w:id="43"/>
     </w:p>
     <w:p>
       <w:pPr>
@@ -9535,10 +10354,18 @@
         <w:t>Em relação a</w:t>
       </w:r>
       <w:r>
-        <w:t xml:space="preserve"> formatação, deve seguir o </w:t>
-      </w:r>
-      <w:r>
-        <w:t xml:space="preserve"> padrão </w:t>
+        <w:t xml:space="preserve"> formatação, deve seguir </w:t>
+      </w:r>
+      <w:proofErr w:type="gramStart"/>
+      <w:r>
+        <w:t xml:space="preserve">o </w:t>
+      </w:r>
+      <w:r>
+        <w:t xml:space="preserve"> padrão</w:t>
+      </w:r>
+      <w:proofErr w:type="gramEnd"/>
+      <w:r>
+        <w:t xml:space="preserve"> </w:t>
       </w:r>
       <w:r>
         <w:t>das instruções apresentadas ao final deste documento.</w:t>
@@ -9549,11 +10376,11 @@
         <w:pStyle w:val="Ttulo2"/>
         <w:spacing w:line="360" w:lineRule="auto"/>
       </w:pPr>
-      <w:bookmarkStart w:id="44" w:name="_Toc18969969"/>
+      <w:bookmarkStart w:id="43" w:name="_Toc18969969"/>
       <w:r>
         <w:t>4.1. Título 4.1</w:t>
       </w:r>
-      <w:bookmarkEnd w:id="44"/>
+      <w:bookmarkEnd w:id="43"/>
     </w:p>
     <w:p>
       <w:pPr>
@@ -9570,11 +10397,11 @@
         <w:pStyle w:val="Ttulo2"/>
         <w:spacing w:line="360" w:lineRule="auto"/>
       </w:pPr>
-      <w:bookmarkStart w:id="45" w:name="_Toc18969970"/>
+      <w:bookmarkStart w:id="44" w:name="_Toc18969970"/>
       <w:r>
         <w:t>4.2. Título 4.2</w:t>
       </w:r>
-      <w:bookmarkEnd w:id="45"/>
+      <w:bookmarkEnd w:id="44"/>
     </w:p>
     <w:p>
       <w:pPr>
@@ -9598,10 +10425,10 @@
           <w:szCs w:val="28"/>
         </w:rPr>
       </w:pPr>
-      <w:bookmarkStart w:id="46" w:name="_Toc483916794"/>
-      <w:bookmarkStart w:id="47" w:name="_Toc483916839"/>
+      <w:bookmarkStart w:id="45" w:name="_Toc483916794"/>
+      <w:bookmarkStart w:id="46" w:name="_Toc483916839"/>
+      <w:bookmarkStart w:id="47" w:name="_Toc18969971"/>
       <w:bookmarkStart w:id="48" w:name="_Toc118654510"/>
-      <w:bookmarkStart w:id="49" w:name="_Toc18969971"/>
       <w:r>
         <w:rPr>
           <w:caps w:val="0"/>
@@ -9611,33 +10438,33 @@
         <w:lastRenderedPageBreak/>
         <w:t>5. C</w:t>
       </w:r>
+      <w:bookmarkEnd w:id="45"/>
       <w:bookmarkEnd w:id="46"/>
+      <w:r>
+        <w:rPr>
+          <w:caps w:val="0"/>
+          <w:sz w:val="28"/>
+          <w:szCs w:val="28"/>
+        </w:rPr>
+        <w:t>ONSIDERAÇ</w:t>
+      </w:r>
+      <w:r>
+        <w:rPr>
+          <w:caps w:val="0"/>
+          <w:sz w:val="28"/>
+          <w:szCs w:val="28"/>
+        </w:rPr>
+        <w:t>ÕES FINAI</w:t>
+      </w:r>
+      <w:r>
+        <w:rPr>
+          <w:caps w:val="0"/>
+          <w:sz w:val="28"/>
+          <w:szCs w:val="28"/>
+        </w:rPr>
+        <w:t>S</w:t>
+      </w:r>
       <w:bookmarkEnd w:id="47"/>
-      <w:r>
-        <w:rPr>
-          <w:caps w:val="0"/>
-          <w:sz w:val="28"/>
-          <w:szCs w:val="28"/>
-        </w:rPr>
-        <w:t>ONSIDERAÇ</w:t>
-      </w:r>
-      <w:r>
-        <w:rPr>
-          <w:caps w:val="0"/>
-          <w:sz w:val="28"/>
-          <w:szCs w:val="28"/>
-        </w:rPr>
-        <w:t>ÕES FINAI</w:t>
-      </w:r>
-      <w:r>
-        <w:rPr>
-          <w:caps w:val="0"/>
-          <w:sz w:val="28"/>
-          <w:szCs w:val="28"/>
-        </w:rPr>
-        <w:t>S</w:t>
-      </w:r>
-      <w:bookmarkEnd w:id="49"/>
     </w:p>
     <w:p>
       <w:pPr>
@@ -9683,9 +10510,9 @@
           <w:szCs w:val="28"/>
         </w:rPr>
       </w:pPr>
+      <w:bookmarkStart w:id="49" w:name="_Toc18969972"/>
       <w:bookmarkStart w:id="50" w:name="_Toc483916795"/>
       <w:bookmarkStart w:id="51" w:name="_Toc483916840"/>
-      <w:bookmarkStart w:id="52" w:name="_Toc18969972"/>
       <w:r>
         <w:rPr>
           <w:caps w:val="0"/>
@@ -9695,7 +10522,7 @@
         <w:lastRenderedPageBreak/>
         <w:t>REFERÊNCIAS</w:t>
       </w:r>
-      <w:bookmarkEnd w:id="52"/>
+      <w:bookmarkEnd w:id="49"/>
       <w:r>
         <w:rPr>
           <w:caps w:val="0"/>
@@ -9713,8 +10540,8 @@
         <w:pStyle w:val="Corpodetexto"/>
         <w:spacing w:after="120" w:line="240" w:lineRule="auto"/>
       </w:pPr>
-      <w:bookmarkStart w:id="53" w:name="OLE_LINK1"/>
-      <w:bookmarkStart w:id="54" w:name="OLE_LINK2"/>
+      <w:bookmarkStart w:id="52" w:name="OLE_LINK1"/>
+      <w:bookmarkStart w:id="53" w:name="OLE_LINK2"/>
       <w:r>
         <w:rPr>
           <w:highlight w:val="yellow"/>
@@ -9789,7 +10616,21 @@
         <w:rPr>
           <w:highlight w:val="cyan"/>
         </w:rPr>
-        <w:t xml:space="preserve">ALVES FILHO, A. G.; CERRA, A. L.; MAIA, J. L. ; SACOMANO NETO, M. e BONADIO, P. V. G. Pressupostos da Gestão da Cadeia de Suprimentos: Evidências de Estudos sobre a Indústria Automobilística. </w:t>
+        <w:t xml:space="preserve">ALVES FILHO, A. G.; CERRA, A. L.; MAIA, J. </w:t>
+      </w:r>
+      <w:proofErr w:type="gramStart"/>
+      <w:r>
+        <w:rPr>
+          <w:highlight w:val="cyan"/>
+        </w:rPr>
+        <w:t>L. ;</w:t>
+      </w:r>
+      <w:proofErr w:type="gramEnd"/>
+      <w:r>
+        <w:rPr>
+          <w:highlight w:val="cyan"/>
+        </w:rPr>
+        <w:t xml:space="preserve"> SACOMANO NETO, M. e BONADIO, P. V. G. Pressupostos da Gestão da Cadeia de Suprimentos: Evidências de Estudos sobre a Indústria Automobilística. </w:t>
       </w:r>
       <w:r>
         <w:rPr>
@@ -9798,14 +10639,70 @@
           <w:highlight w:val="cyan"/>
           <w:lang w:val="en-US"/>
         </w:rPr>
-        <w:t>G&amp;P – Gestão &amp; Produção.</w:t>
-      </w:r>
-      <w:r>
-        <w:rPr>
+        <w:t xml:space="preserve">G&amp;P – </w:t>
+      </w:r>
+      <w:proofErr w:type="spellStart"/>
+      <w:r>
+        <w:rPr>
+          <w:b/>
+          <w:bCs/>
           <w:highlight w:val="cyan"/>
           <w:lang w:val="en-US"/>
         </w:rPr>
-        <w:t xml:space="preserve"> Vol. 11, n. 3, p. 275-288, Set.-Dez. 2004.</w:t>
+        <w:t>Gestão</w:t>
+      </w:r>
+      <w:proofErr w:type="spellEnd"/>
+      <w:r>
+        <w:rPr>
+          <w:b/>
+          <w:bCs/>
+          <w:highlight w:val="cyan"/>
+          <w:lang w:val="en-US"/>
+        </w:rPr>
+        <w:t xml:space="preserve"> &amp; </w:t>
+      </w:r>
+      <w:proofErr w:type="spellStart"/>
+      <w:r>
+        <w:rPr>
+          <w:b/>
+          <w:bCs/>
+          <w:highlight w:val="cyan"/>
+          <w:lang w:val="en-US"/>
+        </w:rPr>
+        <w:t>Produção</w:t>
+      </w:r>
+      <w:proofErr w:type="spellEnd"/>
+      <w:r>
+        <w:rPr>
+          <w:b/>
+          <w:bCs/>
+          <w:highlight w:val="cyan"/>
+          <w:lang w:val="en-US"/>
+        </w:rPr>
+        <w:t>.</w:t>
+      </w:r>
+      <w:r>
+        <w:rPr>
+          <w:highlight w:val="cyan"/>
+          <w:lang w:val="en-US"/>
+        </w:rPr>
+        <w:t xml:space="preserve"> Vol. 11, n. 3, p. 275-288, </w:t>
+      </w:r>
+      <w:proofErr w:type="gramStart"/>
+      <w:r>
+        <w:rPr>
+          <w:highlight w:val="cyan"/>
+          <w:lang w:val="en-US"/>
+        </w:rPr>
+        <w:t>Set.-</w:t>
+      </w:r>
+      <w:proofErr w:type="gramEnd"/>
+      <w:r>
+        <w:rPr>
+          <w:highlight w:val="cyan"/>
+          <w:lang w:val="en-US"/>
+        </w:rPr>
+        <w:t>Dez. 2004.</w:t>
       </w:r>
     </w:p>
     <w:p>
@@ -9850,7 +10747,43 @@
           <w:bCs/>
           <w:highlight w:val="cyan"/>
         </w:rPr>
-        <w:t>Science Direct - Decision Support Systems</w:t>
+        <w:t xml:space="preserve">Science Direct - </w:t>
+      </w:r>
+      <w:proofErr w:type="spellStart"/>
+      <w:r>
+        <w:rPr>
+          <w:b/>
+          <w:bCs/>
+          <w:highlight w:val="cyan"/>
+        </w:rPr>
+        <w:t>Decision</w:t>
+      </w:r>
+      <w:proofErr w:type="spellEnd"/>
+      <w:r>
+        <w:rPr>
+          <w:b/>
+          <w:bCs/>
+          <w:highlight w:val="cyan"/>
+        </w:rPr>
+        <w:t xml:space="preserve"> </w:t>
+      </w:r>
+      <w:proofErr w:type="spellStart"/>
+      <w:r>
+        <w:rPr>
+          <w:b/>
+          <w:bCs/>
+          <w:highlight w:val="cyan"/>
+        </w:rPr>
+        <w:t>Support</w:t>
+      </w:r>
+      <w:proofErr w:type="spellEnd"/>
+      <w:r>
+        <w:rPr>
+          <w:b/>
+          <w:bCs/>
+          <w:highlight w:val="cyan"/>
+        </w:rPr>
+        <w:t xml:space="preserve"> Systems</w:t>
       </w:r>
       <w:r>
         <w:rPr>
@@ -9884,8 +10817,8 @@
         </w:rPr>
         <w:t>. São Paulo: Artmed, 2005.</w:t>
       </w:r>
+      <w:bookmarkEnd w:id="52"/>
       <w:bookmarkEnd w:id="53"/>
-      <w:bookmarkEnd w:id="54"/>
     </w:p>
     <w:p>
       <w:pPr>
@@ -9904,7 +10837,25 @@
           <w:bCs/>
           <w:highlight w:val="green"/>
         </w:rPr>
-        <w:t>Proposta de um sistema híbrido de Contabilidade Gerencial: Estudo de Caso na Empresa Siber do Brasil S.A. 2005.</w:t>
+        <w:t xml:space="preserve">Proposta de um sistema híbrido de Contabilidade Gerencial: Estudo de Caso na Empresa </w:t>
+      </w:r>
+      <w:proofErr w:type="spellStart"/>
+      <w:r>
+        <w:rPr>
+          <w:b/>
+          <w:bCs/>
+          <w:highlight w:val="green"/>
+        </w:rPr>
+        <w:t>Siber</w:t>
+      </w:r>
+      <w:proofErr w:type="spellEnd"/>
+      <w:r>
+        <w:rPr>
+          <w:b/>
+          <w:bCs/>
+          <w:highlight w:val="green"/>
+        </w:rPr>
+        <w:t xml:space="preserve"> do Brasil S.A. 2005.</w:t>
       </w:r>
       <w:r>
         <w:rPr>
@@ -10010,7 +10961,25 @@
           <w:color w:val="auto"/>
           <w:highlight w:val="red"/>
         </w:rPr>
-        <w:t>(Lectures Notes in Computer Science, v. 2067).</w:t>
+        <w:t>(</w:t>
+      </w:r>
+      <w:proofErr w:type="spellStart"/>
+      <w:r>
+        <w:rPr>
+          <w:rFonts w:ascii="Times New Roman" w:hAnsi="Times New Roman" w:cs="Times New Roman"/>
+          <w:color w:val="auto"/>
+          <w:highlight w:val="red"/>
+        </w:rPr>
+        <w:t>Lectures</w:t>
+      </w:r>
+      <w:proofErr w:type="spellEnd"/>
+      <w:r>
+        <w:rPr>
+          <w:rFonts w:ascii="Times New Roman" w:hAnsi="Times New Roman" w:cs="Times New Roman"/>
+          <w:color w:val="auto"/>
+          <w:highlight w:val="red"/>
+        </w:rPr>
+        <w:t xml:space="preserve"> Notes in Computer Science, v. 2067).</w:t>
       </w:r>
       <w:r>
         <w:rPr>
@@ -10055,7 +11024,25 @@
           <w:color w:val="auto"/>
           <w:highlight w:val="lightGray"/>
         </w:rPr>
-        <w:t>5462: 1994: confiabilidade e mantenabilidade: terminologia. Rio de Janeiro, 1994.</w:t>
+        <w:t xml:space="preserve">5462: 1994: confiabilidade e </w:t>
+      </w:r>
+      <w:proofErr w:type="spellStart"/>
+      <w:r>
+        <w:rPr>
+          <w:rFonts w:ascii="Times New Roman" w:hAnsi="Times New Roman" w:cs="Times New Roman"/>
+          <w:color w:val="auto"/>
+          <w:highlight w:val="lightGray"/>
+        </w:rPr>
+        <w:t>mantenabilidade</w:t>
+      </w:r>
+      <w:proofErr w:type="spellEnd"/>
+      <w:r>
+        <w:rPr>
+          <w:rFonts w:ascii="Times New Roman" w:hAnsi="Times New Roman" w:cs="Times New Roman"/>
+          <w:color w:val="auto"/>
+          <w:highlight w:val="lightGray"/>
+        </w:rPr>
+        <w:t>: terminologia. Rio de Janeiro, 1994.</w:t>
       </w:r>
       <w:r>
         <w:rPr>
@@ -10083,17 +11070,57 @@
           <w:color w:val="FFFFFF"/>
           <w:highlight w:val="darkMagenta"/>
         </w:rPr>
-        <w:t xml:space="preserve">EMBRAPA. Unidade de Apoio, Pesquisa e Desenvolvimento de Instrumentação Agropecuária (São Carlos, SP). Paulo Estevão Cruvinel. </w:t>
-      </w:r>
+        <w:t xml:space="preserve">EMBRAPA. Unidade de Apoio, Pesquisa e Desenvolvimento de Instrumentação Agropecuária (São Carlos, SP). Paulo Estevão </w:t>
+      </w:r>
+      <w:proofErr w:type="spellStart"/>
       <w:r>
         <w:rPr>
           <w:rFonts w:ascii="Times New Roman" w:hAnsi="Times New Roman" w:cs="Times New Roman"/>
-          <w:b/>
-          <w:bCs/>
           <w:color w:val="FFFFFF"/>
           <w:highlight w:val="darkMagenta"/>
         </w:rPr>
-        <w:t xml:space="preserve">Medidor digital multissensor de temperatura para solos. </w:t>
+        <w:t>Cruvinel</w:t>
+      </w:r>
+      <w:proofErr w:type="spellEnd"/>
+      <w:r>
+        <w:rPr>
+          <w:rFonts w:ascii="Times New Roman" w:hAnsi="Times New Roman" w:cs="Times New Roman"/>
+          <w:color w:val="FFFFFF"/>
+          <w:highlight w:val="darkMagenta"/>
+        </w:rPr>
+        <w:t xml:space="preserve">. </w:t>
+      </w:r>
+      <w:r>
+        <w:rPr>
+          <w:rFonts w:ascii="Times New Roman" w:hAnsi="Times New Roman" w:cs="Times New Roman"/>
+          <w:b/>
+          <w:bCs/>
+          <w:color w:val="FFFFFF"/>
+          <w:highlight w:val="darkMagenta"/>
+        </w:rPr>
+        <w:t xml:space="preserve">Medidor digital </w:t>
+      </w:r>
+      <w:proofErr w:type="spellStart"/>
+      <w:r>
+        <w:rPr>
+          <w:rFonts w:ascii="Times New Roman" w:hAnsi="Times New Roman" w:cs="Times New Roman"/>
+          <w:b/>
+          <w:bCs/>
+          <w:color w:val="FFFFFF"/>
+          <w:highlight w:val="darkMagenta"/>
+        </w:rPr>
+        <w:t>multissensor</w:t>
+      </w:r>
+      <w:proofErr w:type="spellEnd"/>
+      <w:r>
+        <w:rPr>
+          <w:rFonts w:ascii="Times New Roman" w:hAnsi="Times New Roman" w:cs="Times New Roman"/>
+          <w:b/>
+          <w:bCs/>
+          <w:color w:val="FFFFFF"/>
+          <w:highlight w:val="darkMagenta"/>
+        </w:rPr>
+        <w:t xml:space="preserve"> de temperatura para solos. </w:t>
       </w:r>
       <w:r>
         <w:rPr>
@@ -10102,7 +11129,27 @@
           <w:highlight w:val="darkMagenta"/>
           <w:lang w:val="en-US"/>
         </w:rPr>
-        <w:t>BR n. PI 8903105-9. 26 jun. 1989, 30 maio 1995.</w:t>
+        <w:t xml:space="preserve">BR n. PI 8903105-9. 26 jun. 1989, 30 </w:t>
+      </w:r>
+      <w:proofErr w:type="spellStart"/>
+      <w:r>
+        <w:rPr>
+          <w:rFonts w:ascii="Times New Roman" w:hAnsi="Times New Roman" w:cs="Times New Roman"/>
+          <w:color w:val="FFFFFF"/>
+          <w:highlight w:val="darkMagenta"/>
+          <w:lang w:val="en-US"/>
+        </w:rPr>
+        <w:t>maio</w:t>
+      </w:r>
+      <w:proofErr w:type="spellEnd"/>
+      <w:r>
+        <w:rPr>
+          <w:rFonts w:ascii="Times New Roman" w:hAnsi="Times New Roman" w:cs="Times New Roman"/>
+          <w:color w:val="FFFFFF"/>
+          <w:highlight w:val="darkMagenta"/>
+          <w:lang w:val="en-US"/>
+        </w:rPr>
+        <w:t xml:space="preserve"> 1995.</w:t>
       </w:r>
     </w:p>
     <w:p>
@@ -10144,7 +11191,47 @@
           <w:highlight w:val="darkGreen"/>
           <w:lang w:val="en-US"/>
         </w:rPr>
-        <w:t>project planning software. Version 4.1: [S.l.]: Microsoft Corporation, 1995. Conjunto de programas. 1 CD-ROM.</w:t>
+        <w:t>project planning software. Version 4.1: [</w:t>
+      </w:r>
+      <w:proofErr w:type="spellStart"/>
+      <w:r>
+        <w:rPr>
+          <w:rFonts w:ascii="Times New Roman" w:hAnsi="Times New Roman" w:cs="Times New Roman"/>
+          <w:color w:val="auto"/>
+          <w:highlight w:val="darkGreen"/>
+          <w:lang w:val="en-US"/>
+        </w:rPr>
+        <w:t>S.l.</w:t>
+      </w:r>
+      <w:proofErr w:type="spellEnd"/>
+      <w:r>
+        <w:rPr>
+          <w:rFonts w:ascii="Times New Roman" w:hAnsi="Times New Roman" w:cs="Times New Roman"/>
+          <w:color w:val="auto"/>
+          <w:highlight w:val="darkGreen"/>
+          <w:lang w:val="en-US"/>
+        </w:rPr>
+        <w:t xml:space="preserve">]: Microsoft Corporation, 1995. Conjunto de </w:t>
+      </w:r>
+      <w:proofErr w:type="spellStart"/>
+      <w:r>
+        <w:rPr>
+          <w:rFonts w:ascii="Times New Roman" w:hAnsi="Times New Roman" w:cs="Times New Roman"/>
+          <w:color w:val="auto"/>
+          <w:highlight w:val="darkGreen"/>
+          <w:lang w:val="en-US"/>
+        </w:rPr>
+        <w:t>programas</w:t>
+      </w:r>
+      <w:proofErr w:type="spellEnd"/>
+      <w:r>
+        <w:rPr>
+          <w:rFonts w:ascii="Times New Roman" w:hAnsi="Times New Roman" w:cs="Times New Roman"/>
+          <w:color w:val="auto"/>
+          <w:highlight w:val="darkGreen"/>
+          <w:lang w:val="en-US"/>
+        </w:rPr>
+        <w:t>. 1 CD-ROM.</w:t>
       </w:r>
       <w:r>
         <w:rPr>
@@ -10540,6 +11627,932 @@
     </w:p>
     <w:p>
       <w:pPr>
+        <w:pStyle w:val="Corpodetexto"/>
+        <w:spacing w:beforeLines="60" w:before="144" w:line="240" w:lineRule="auto"/>
+        <w:ind w:left="289"/>
+      </w:pPr>
+      <w:r>
+        <w:t xml:space="preserve">CRUZ, H. R. </w:t>
+      </w:r>
+      <w:r>
+        <w:rPr>
+          <w:b/>
+          <w:bCs/>
+        </w:rPr>
+        <w:t>Carona Solidária: Um Aplicativo para Promover Sustentabilidade, Colaboração e Economia na FATEC São José dos Campos.</w:t>
+      </w:r>
+      <w:r>
+        <w:t xml:space="preserve"> 6</w:t>
+      </w:r>
+      <w:r>
+        <w:t>5</w:t>
+      </w:r>
+      <w:r>
+        <w:t xml:space="preserve"> f. Dissertação (Trabalho de Graduação em Tecnologia de Banco de Dados) - FATEC – Faculdade de Tecnologia Prof. </w:t>
+      </w:r>
+      <w:proofErr w:type="spellStart"/>
+      <w:r>
+        <w:t>Jessen</w:t>
+      </w:r>
+      <w:proofErr w:type="spellEnd"/>
+      <w:r>
+        <w:t xml:space="preserve"> Vidal, São José dos Campos, 2016.</w:t>
+      </w:r>
+    </w:p>
+    <w:p>
+      <w:pPr>
+        <w:pStyle w:val="Corpodetexto"/>
+        <w:spacing w:beforeLines="60" w:before="144" w:line="240" w:lineRule="auto"/>
+        <w:ind w:left="289"/>
+      </w:pPr>
+      <w:r>
+        <w:rPr>
+          <w:highlight w:val="yellow"/>
+        </w:rPr>
+        <w:t xml:space="preserve">AGENDA 21. </w:t>
+      </w:r>
+      <w:r>
+        <w:rPr>
+          <w:b/>
+          <w:bCs/>
+          <w:highlight w:val="yellow"/>
+        </w:rPr>
+        <w:t>Conferência da Nações Unidas sobre Meio Ambiente e Desenvolvimento</w:t>
+      </w:r>
+      <w:r>
+        <w:rPr>
+          <w:highlight w:val="yellow"/>
+        </w:rPr>
+        <w:t>. Disponível em http://www.mma.gov.br/sitio/index.php?ido=conteudo.monta&amp;idEstrutura=18 Acesso em: 12/10/2010.</w:t>
+      </w:r>
+    </w:p>
+    <w:p>
+      <w:pPr>
+        <w:pStyle w:val="Corpodetexto"/>
+        <w:spacing w:beforeLines="60" w:before="144" w:line="240" w:lineRule="auto"/>
+        <w:ind w:left="289"/>
+        <w:rPr>
+          <w:lang w:val="en-US"/>
+        </w:rPr>
+      </w:pPr>
+      <w:r>
+        <w:rPr>
+          <w:lang w:val="en-US"/>
+        </w:rPr>
+        <w:t xml:space="preserve">FORBES, D., GETTING REAL ABOUT NOSQL AND THE SQL ISN’T SCALABLE LIE, </w:t>
+      </w:r>
+      <w:proofErr w:type="spellStart"/>
+      <w:r>
+        <w:rPr>
+          <w:lang w:val="en-US"/>
+        </w:rPr>
+        <w:t>Publicação</w:t>
+      </w:r>
+      <w:proofErr w:type="spellEnd"/>
+      <w:r>
+        <w:rPr>
+          <w:lang w:val="en-US"/>
+        </w:rPr>
+        <w:t xml:space="preserve"> Blog, 2010.</w:t>
+      </w:r>
+      <w:r>
+        <w:rPr>
+          <w:lang w:val="en-US"/>
+        </w:rPr>
+        <w:t xml:space="preserve"> – </w:t>
+      </w:r>
+      <w:proofErr w:type="spellStart"/>
+      <w:r>
+        <w:rPr>
+          <w:lang w:val="en-US"/>
+        </w:rPr>
+        <w:t>encontrar</w:t>
+      </w:r>
+      <w:proofErr w:type="spellEnd"/>
+      <w:r>
+        <w:rPr>
+          <w:lang w:val="en-US"/>
+        </w:rPr>
+        <w:t xml:space="preserve"> ref</w:t>
+      </w:r>
+    </w:p>
+    <w:p>
+      <w:pPr>
+        <w:pStyle w:val="Corpodetexto"/>
+        <w:spacing w:beforeLines="60" w:before="144" w:line="240" w:lineRule="auto"/>
+        <w:ind w:left="289"/>
+      </w:pPr>
+      <w:r>
+        <w:t xml:space="preserve">D’AVILA, G. T. </w:t>
+      </w:r>
+      <w:r>
+        <w:rPr>
+          <w:b/>
+          <w:bCs/>
+        </w:rPr>
+        <w:t>Vestibular: Fatores Geradores de Ansiedade na “Cena da Prova”</w:t>
+      </w:r>
+      <w:r>
+        <w:rPr>
+          <w:b/>
+          <w:bCs/>
+        </w:rPr>
+        <w:t>.</w:t>
+      </w:r>
+      <w:r>
+        <w:t xml:space="preserve"> 12 f. </w:t>
+      </w:r>
+      <w:r>
+        <w:t>Artigo Científico, Universidade Federal de Santa Catarina, Florianópolis, 200</w:t>
+      </w:r>
+      <w:r>
+        <w:t>3</w:t>
+      </w:r>
+      <w:r>
+        <w:t>.</w:t>
+      </w:r>
+    </w:p>
+    <w:p>
+      <w:pPr>
+        <w:pStyle w:val="Default"/>
+        <w:spacing w:beforeLines="60" w:before="144"/>
+        <w:ind w:left="289"/>
+        <w:jc w:val="both"/>
+        <w:rPr>
+          <w:rFonts w:ascii="Times New Roman" w:hAnsi="Times New Roman" w:cs="Times New Roman"/>
+          <w:color w:val="auto"/>
+        </w:rPr>
+      </w:pPr>
+      <w:proofErr w:type="spellStart"/>
+      <w:r>
+        <w:rPr>
+          <w:rFonts w:ascii="Times New Roman" w:hAnsi="Times New Roman" w:cs="Times New Roman"/>
+          <w:color w:val="auto"/>
+        </w:rPr>
+        <w:t>O'Reilly</w:t>
+      </w:r>
+      <w:proofErr w:type="spellEnd"/>
+      <w:r>
+        <w:rPr>
+          <w:rFonts w:ascii="Times New Roman" w:hAnsi="Times New Roman" w:cs="Times New Roman"/>
+          <w:color w:val="auto"/>
+        </w:rPr>
+        <w:t xml:space="preserve"> </w:t>
+      </w:r>
+      <w:proofErr w:type="gramStart"/>
+      <w:r>
+        <w:rPr>
+          <w:rFonts w:ascii="Times New Roman" w:hAnsi="Times New Roman" w:cs="Times New Roman"/>
+          <w:color w:val="auto"/>
+        </w:rPr>
+        <w:t>Media</w:t>
+      </w:r>
+      <w:proofErr w:type="gramEnd"/>
+      <w:r>
+        <w:rPr>
+          <w:rFonts w:ascii="Times New Roman" w:hAnsi="Times New Roman" w:cs="Times New Roman"/>
+          <w:color w:val="auto"/>
+        </w:rPr>
+        <w:t xml:space="preserve">, Inc. </w:t>
+      </w:r>
+      <w:r>
+        <w:rPr>
+          <w:rFonts w:ascii="Times New Roman" w:hAnsi="Times New Roman" w:cs="Times New Roman"/>
+          <w:color w:val="auto"/>
+          <w:lang w:val="en-US"/>
+        </w:rPr>
+        <w:t>Christopher</w:t>
+      </w:r>
+      <w:r>
+        <w:rPr>
+          <w:rFonts w:ascii="Times New Roman" w:hAnsi="Times New Roman" w:cs="Times New Roman"/>
+          <w:color w:val="auto"/>
+          <w:lang w:val="en-US"/>
+        </w:rPr>
+        <w:t xml:space="preserve"> J.</w:t>
+      </w:r>
+      <w:r>
+        <w:rPr>
+          <w:rFonts w:ascii="Times New Roman" w:hAnsi="Times New Roman" w:cs="Times New Roman"/>
+          <w:color w:val="auto"/>
+          <w:lang w:val="en-US"/>
+        </w:rPr>
+        <w:t xml:space="preserve"> Date. </w:t>
+      </w:r>
+      <w:r>
+        <w:rPr>
+          <w:rFonts w:ascii="Times New Roman" w:hAnsi="Times New Roman" w:cs="Times New Roman"/>
+          <w:b/>
+          <w:bCs/>
+          <w:color w:val="auto"/>
+          <w:lang w:val="en-US"/>
+        </w:rPr>
+        <w:t xml:space="preserve">What is Database </w:t>
+      </w:r>
+      <w:proofErr w:type="spellStart"/>
+      <w:r>
+        <w:rPr>
+          <w:rFonts w:ascii="Times New Roman" w:hAnsi="Times New Roman" w:cs="Times New Roman"/>
+          <w:b/>
+          <w:bCs/>
+          <w:color w:val="auto"/>
+          <w:lang w:val="en-US"/>
+        </w:rPr>
+        <w:t>Desing</w:t>
+      </w:r>
+      <w:proofErr w:type="spellEnd"/>
+      <w:r>
+        <w:rPr>
+          <w:rFonts w:ascii="Times New Roman" w:hAnsi="Times New Roman" w:cs="Times New Roman"/>
+          <w:b/>
+          <w:bCs/>
+          <w:color w:val="auto"/>
+          <w:lang w:val="en-US"/>
+        </w:rPr>
+        <w:t xml:space="preserve">, </w:t>
+      </w:r>
+      <w:proofErr w:type="gramStart"/>
+      <w:r>
+        <w:rPr>
+          <w:rFonts w:ascii="Times New Roman" w:hAnsi="Times New Roman" w:cs="Times New Roman"/>
+          <w:b/>
+          <w:bCs/>
+          <w:color w:val="auto"/>
+          <w:lang w:val="en-US"/>
+        </w:rPr>
+        <w:t>Anyway?.</w:t>
+      </w:r>
+      <w:proofErr w:type="gramEnd"/>
+      <w:r>
+        <w:rPr>
+          <w:rFonts w:ascii="Times New Roman" w:hAnsi="Times New Roman" w:cs="Times New Roman"/>
+          <w:b/>
+          <w:bCs/>
+          <w:color w:val="auto"/>
+          <w:lang w:val="en-US"/>
+        </w:rPr>
+        <w:t xml:space="preserve"> </w:t>
+      </w:r>
+      <w:r>
+        <w:rPr>
+          <w:rFonts w:ascii="Times New Roman" w:hAnsi="Times New Roman" w:cs="Times New Roman"/>
+          <w:color w:val="auto"/>
+        </w:rPr>
+        <w:t>UK n</w:t>
+      </w:r>
+      <w:r>
+        <w:t xml:space="preserve"> </w:t>
+      </w:r>
+      <w:r>
+        <w:rPr>
+          <w:rFonts w:ascii="Times New Roman" w:hAnsi="Times New Roman" w:cs="Times New Roman"/>
+          <w:color w:val="auto"/>
+        </w:rPr>
+        <w:t xml:space="preserve">ISBN: 9781492048428. 1 jan. </w:t>
+      </w:r>
+      <w:r>
+        <w:rPr>
+          <w:rFonts w:ascii="Times New Roman" w:hAnsi="Times New Roman" w:cs="Times New Roman"/>
+          <w:color w:val="auto"/>
+        </w:rPr>
+        <w:t>2016</w:t>
+      </w:r>
+      <w:r>
+        <w:rPr>
+          <w:rFonts w:ascii="Times New Roman" w:hAnsi="Times New Roman" w:cs="Times New Roman"/>
+          <w:color w:val="auto"/>
+        </w:rPr>
+        <w:t>.</w:t>
+      </w:r>
+    </w:p>
+    <w:p>
+      <w:pPr>
+        <w:pStyle w:val="Corpodetexto"/>
+        <w:spacing w:beforeLines="60" w:before="144" w:line="240" w:lineRule="auto"/>
+        <w:ind w:left="289"/>
+      </w:pPr>
+      <w:r>
+        <w:t xml:space="preserve">G1 SP. </w:t>
+      </w:r>
+      <w:r>
+        <w:rPr>
+          <w:b/>
+          <w:bCs/>
+        </w:rPr>
+        <w:t>Inscrições para Vestibular da FATEC Aberta</w:t>
+      </w:r>
+      <w:r>
+        <w:t>. Disponível em https://g1.globo.com/sp/sao-paulo/noticia/fatec-abre-inscricoes-para-vestibular-de-meio-de-ano-nesta-terca-feira.ghtml</w:t>
+      </w:r>
+      <w:r>
+        <w:t xml:space="preserve"> </w:t>
+      </w:r>
+      <w:r>
+        <w:t>Acesso em: 16/09/2019.</w:t>
+      </w:r>
+    </w:p>
+    <w:p>
+      <w:pPr>
+        <w:pStyle w:val="Corpodetexto"/>
+        <w:spacing w:beforeLines="60" w:before="144" w:line="240" w:lineRule="auto"/>
+        <w:ind w:left="289"/>
+      </w:pPr>
+      <w:r>
+        <w:t>Abril Guia do Estudante</w:t>
+      </w:r>
+      <w:r>
+        <w:t xml:space="preserve">. </w:t>
+      </w:r>
+      <w:r>
+        <w:rPr>
+          <w:b/>
+          <w:bCs/>
+        </w:rPr>
+        <w:t>Técnicas para Estudo para qualquer prova</w:t>
+      </w:r>
+      <w:r>
+        <w:t xml:space="preserve">. Disponível em </w:t>
+      </w:r>
+      <w:r>
+        <w:t>https://guiadoestudante.abril.com.br/enem/7-otimas-tecnicas-de-estudo-para-qualquer-prova/</w:t>
+      </w:r>
+      <w:r>
+        <w:t xml:space="preserve"> </w:t>
+      </w:r>
+      <w:r>
+        <w:t>Acesso em: 16/09/2019.</w:t>
+      </w:r>
+    </w:p>
+    <w:p>
+      <w:pPr>
+        <w:pStyle w:val="Corpodetexto"/>
+        <w:spacing w:beforeLines="60" w:before="144" w:line="240" w:lineRule="auto"/>
+        <w:ind w:left="289"/>
+      </w:pPr>
+      <w:r>
+        <w:t>Abril Guia do Estudante</w:t>
+      </w:r>
+      <w:r>
+        <w:t xml:space="preserve">. </w:t>
+      </w:r>
+      <w:r>
+        <w:rPr>
+          <w:b/>
+          <w:bCs/>
+        </w:rPr>
+        <w:t>Porque fazer simulados ajuda na hora da prova</w:t>
+      </w:r>
+      <w:r>
+        <w:t xml:space="preserve">. Disponível em </w:t>
+      </w:r>
+      <w:r>
+        <w:t>https://guiadoestudante.abril.com.br/estudo/por-que-fazer-simulados-ajuda-na-hora-da-prova/</w:t>
+      </w:r>
+      <w:r>
+        <w:t xml:space="preserve"> </w:t>
+      </w:r>
+      <w:r>
+        <w:t>Acesso em: 16/09/2019.</w:t>
+      </w:r>
+    </w:p>
+    <w:p>
+      <w:pPr>
+        <w:pStyle w:val="Corpodetexto"/>
+        <w:spacing w:beforeLines="60" w:before="144" w:line="240" w:lineRule="auto"/>
+        <w:ind w:left="289"/>
+      </w:pPr>
+      <w:r>
+        <w:t xml:space="preserve">Administradores. </w:t>
+      </w:r>
+      <w:r>
+        <w:rPr>
+          <w:b/>
+          <w:bCs/>
+        </w:rPr>
+        <w:t>Importância de se preparar par o mercado de trabalho</w:t>
+      </w:r>
+      <w:r>
+        <w:t xml:space="preserve">. Disponível em </w:t>
+      </w:r>
+      <w:r>
+        <w:t>http://www.administradores.com.br/artigos/carreira/a-importancia-de-preparar-se-para-o-mercado-de-trabalho/109009/</w:t>
+      </w:r>
+      <w:r>
+        <w:t xml:space="preserve"> Acesso em 16/09/2019.</w:t>
+      </w:r>
+    </w:p>
+    <w:p>
+      <w:pPr>
+        <w:pStyle w:val="Corpodetexto"/>
+        <w:spacing w:beforeLines="60" w:before="144" w:line="240" w:lineRule="auto"/>
+        <w:ind w:left="289"/>
+      </w:pPr>
+      <w:r>
+        <w:lastRenderedPageBreak/>
+        <w:t xml:space="preserve">Portal do Governo Estado de São Paulo. </w:t>
+      </w:r>
+      <w:r>
+        <w:rPr>
+          <w:b/>
+          <w:bCs/>
+        </w:rPr>
+        <w:t>História do Centro Paula Souza</w:t>
+      </w:r>
+      <w:r>
+        <w:t xml:space="preserve">. Disponível em </w:t>
+      </w:r>
+      <w:r>
+        <w:t>http://www.saopaulo.sp.gov.br/spnoticias/ultimas-noticias/especial-40-anos-do-centro-paula-souza-conheca-a-linha-do-tempo-da-instituicao/</w:t>
+      </w:r>
+      <w:r>
+        <w:t xml:space="preserve"> Acesso em 16/09/2019.</w:t>
+      </w:r>
+    </w:p>
+    <w:p>
+      <w:pPr>
+        <w:pStyle w:val="Corpodetexto"/>
+        <w:spacing w:beforeLines="60" w:before="144" w:line="240" w:lineRule="auto"/>
+        <w:ind w:left="289"/>
+      </w:pPr>
+      <w:r>
+        <w:t xml:space="preserve">Vestibular da FATEC. </w:t>
+      </w:r>
+      <w:r>
+        <w:rPr>
+          <w:b/>
+          <w:bCs/>
+        </w:rPr>
+        <w:t>Unidades e Cursos da FATEC</w:t>
+      </w:r>
+      <w:r>
+        <w:t xml:space="preserve">. Disponível em </w:t>
+      </w:r>
+      <w:r>
+        <w:t>http://www.vestibularfatec.com.br/unidades-cursos/</w:t>
+      </w:r>
+      <w:r>
+        <w:t xml:space="preserve"> Acesso em 20/04/2019.</w:t>
+      </w:r>
+    </w:p>
+    <w:p>
+      <w:pPr>
+        <w:pStyle w:val="Corpodetexto"/>
+        <w:spacing w:beforeLines="60" w:before="144" w:line="240" w:lineRule="auto"/>
+        <w:ind w:left="289"/>
+      </w:pPr>
+      <w:r>
+        <w:rPr>
+          <w:lang w:val="en-US"/>
+        </w:rPr>
+        <w:t xml:space="preserve">WIEDERHOLD, G. </w:t>
+      </w:r>
+      <w:r>
+        <w:rPr>
+          <w:b/>
+          <w:bCs/>
+          <w:lang w:val="en-US"/>
+        </w:rPr>
+        <w:t>The Structural Model for Database Design.</w:t>
+      </w:r>
+      <w:r>
+        <w:rPr>
+          <w:lang w:val="en-US"/>
+        </w:rPr>
+        <w:t xml:space="preserve"> </w:t>
+      </w:r>
+      <w:r>
+        <w:t>22</w:t>
+      </w:r>
+      <w:r>
+        <w:t xml:space="preserve"> f. </w:t>
+      </w:r>
+      <w:r>
+        <w:t>Artigo Científico</w:t>
+      </w:r>
+      <w:r>
+        <w:t xml:space="preserve"> </w:t>
+      </w:r>
+      <w:r>
+        <w:t xml:space="preserve">Stanford </w:t>
+      </w:r>
+      <w:proofErr w:type="spellStart"/>
+      <w:r>
+        <w:t>University</w:t>
+      </w:r>
+      <w:proofErr w:type="spellEnd"/>
+      <w:r>
+        <w:t>,</w:t>
+      </w:r>
+      <w:r>
+        <w:t xml:space="preserve"> California</w:t>
+      </w:r>
+      <w:r>
+        <w:t xml:space="preserve">, </w:t>
+      </w:r>
+      <w:r>
+        <w:t>1983</w:t>
+      </w:r>
+      <w:r>
+        <w:t>.</w:t>
+      </w:r>
+    </w:p>
+    <w:p>
+      <w:pPr>
+        <w:pStyle w:val="Corpodetexto"/>
+        <w:spacing w:beforeLines="60" w:before="144" w:line="240" w:lineRule="auto"/>
+        <w:ind w:left="289"/>
+      </w:pPr>
+      <w:proofErr w:type="spellStart"/>
+      <w:r>
+        <w:t>Infoq</w:t>
+      </w:r>
+      <w:proofErr w:type="spellEnd"/>
+      <w:r>
+        <w:t xml:space="preserve">. </w:t>
+      </w:r>
+      <w:r>
+        <w:rPr>
+          <w:b/>
+          <w:bCs/>
+        </w:rPr>
+        <w:t>Google Firebase: Back-</w:t>
+      </w:r>
+      <w:proofErr w:type="spellStart"/>
+      <w:r>
+        <w:rPr>
+          <w:b/>
+          <w:bCs/>
+        </w:rPr>
+        <w:t>end</w:t>
+      </w:r>
+      <w:proofErr w:type="spellEnd"/>
+      <w:r>
+        <w:rPr>
+          <w:b/>
+          <w:bCs/>
+        </w:rPr>
+        <w:t xml:space="preserve"> completo para aplicações</w:t>
+      </w:r>
+      <w:r>
+        <w:rPr>
+          <w:b/>
+          <w:bCs/>
+        </w:rPr>
+        <w:t xml:space="preserve"> web e mobile</w:t>
+      </w:r>
+      <w:r>
+        <w:t xml:space="preserve">. Disponível em </w:t>
+      </w:r>
+      <w:r>
+        <w:t>https://www.infoq.com/br/news/2016/07/google-firebase</w:t>
+      </w:r>
+      <w:r>
+        <w:t xml:space="preserve"> Acesso em 13/06/2019.</w:t>
+      </w:r>
+    </w:p>
+    <w:p>
+      <w:pPr>
+        <w:pStyle w:val="Corpodetexto"/>
+        <w:spacing w:beforeLines="60" w:before="144" w:line="240" w:lineRule="auto"/>
+        <w:ind w:left="289"/>
+      </w:pPr>
+      <w:r>
+        <w:rPr>
+          <w:lang w:val="en-US"/>
+        </w:rPr>
+        <w:t xml:space="preserve">Knight Center for Journalism in the Americas. </w:t>
+      </w:r>
+      <w:r>
+        <w:rPr>
+          <w:b/>
+          <w:bCs/>
+          <w:lang w:val="en-US"/>
+        </w:rPr>
+        <w:t>Unraveling data scraping: Understanding how to scrape data can facilitate journalists' work</w:t>
+      </w:r>
+      <w:r>
+        <w:rPr>
+          <w:lang w:val="en-US"/>
+        </w:rPr>
+        <w:t xml:space="preserve">. </w:t>
+      </w:r>
+      <w:r>
+        <w:t xml:space="preserve">Disponível em </w:t>
+      </w:r>
+      <w:r>
+        <w:t>https://knightcenter.utexas.edu/en/blog/00-9676-unraveling-data-scraping-understanding-how-scrape-data-can-facilitate-journalists-work</w:t>
+      </w:r>
+      <w:r>
+        <w:t xml:space="preserve"> Acesso em </w:t>
+      </w:r>
+      <w:r>
+        <w:t>23/09/2019</w:t>
+      </w:r>
+    </w:p>
+    <w:p>
+      <w:pPr>
+        <w:pStyle w:val="Corpodetexto"/>
+        <w:spacing w:beforeLines="60" w:before="144" w:line="240" w:lineRule="auto"/>
+        <w:ind w:left="289"/>
+      </w:pPr>
+      <w:proofErr w:type="spellStart"/>
+      <w:r>
+        <w:rPr>
+          <w:lang w:val="en-US"/>
+        </w:rPr>
+        <w:t>PDFQuery</w:t>
+      </w:r>
+      <w:proofErr w:type="spellEnd"/>
+      <w:r>
+        <w:rPr>
+          <w:lang w:val="en-US"/>
+        </w:rPr>
+        <w:t>.</w:t>
+      </w:r>
+      <w:r>
+        <w:rPr>
+          <w:b/>
+          <w:bCs/>
+          <w:lang w:val="en-US"/>
+        </w:rPr>
+        <w:t xml:space="preserve"> </w:t>
+      </w:r>
+      <w:r>
+        <w:rPr>
+          <w:b/>
+          <w:bCs/>
+          <w:lang w:val="en-US"/>
+        </w:rPr>
+        <w:t xml:space="preserve">Concise, friendly PDF scraping using </w:t>
+      </w:r>
+      <w:proofErr w:type="spellStart"/>
+      <w:r>
+        <w:rPr>
+          <w:b/>
+          <w:bCs/>
+          <w:lang w:val="en-US"/>
+        </w:rPr>
+        <w:t>JQuery</w:t>
+      </w:r>
+      <w:proofErr w:type="spellEnd"/>
+      <w:r>
+        <w:rPr>
+          <w:b/>
+          <w:bCs/>
+          <w:lang w:val="en-US"/>
+        </w:rPr>
+        <w:t xml:space="preserve"> or XPath syntax</w:t>
+      </w:r>
+      <w:r>
+        <w:rPr>
+          <w:lang w:val="en-US"/>
+        </w:rPr>
+        <w:t xml:space="preserve">. </w:t>
+      </w:r>
+      <w:r>
+        <w:t xml:space="preserve">Disponível em </w:t>
+      </w:r>
+      <w:r>
+        <w:t>https://github.com/jcushman/pdfquery</w:t>
+      </w:r>
+      <w:r>
+        <w:t xml:space="preserve"> Acesso em 15/05/2019</w:t>
+      </w:r>
+    </w:p>
+    <w:p>
+      <w:pPr>
+        <w:pStyle w:val="Corpodetexto"/>
+        <w:spacing w:beforeLines="60" w:before="144" w:line="240" w:lineRule="auto"/>
+        <w:ind w:left="289"/>
+      </w:pPr>
+      <w:r>
+        <w:t>P</w:t>
+      </w:r>
+      <w:r>
+        <w:t xml:space="preserve">yPDF2. </w:t>
+      </w:r>
+      <w:r>
+        <w:rPr>
+          <w:b/>
+          <w:bCs/>
+        </w:rPr>
+        <w:t xml:space="preserve">PyPDF2 </w:t>
+      </w:r>
+      <w:proofErr w:type="spellStart"/>
+      <w:r>
+        <w:rPr>
+          <w:b/>
+          <w:bCs/>
+        </w:rPr>
+        <w:t>Documentation</w:t>
+      </w:r>
+      <w:proofErr w:type="spellEnd"/>
+      <w:r>
+        <w:t xml:space="preserve">. Disponível em </w:t>
+      </w:r>
+      <w:r>
+        <w:t>https://pythonhosted.org/PyPDF2/</w:t>
+      </w:r>
+      <w:r>
+        <w:t xml:space="preserve"> Acesso em 17/05/2019</w:t>
+      </w:r>
+    </w:p>
+    <w:p>
+      <w:pPr>
+        <w:pStyle w:val="Corpodetexto"/>
+        <w:spacing w:beforeLines="60" w:before="144" w:line="240" w:lineRule="auto"/>
+        <w:ind w:left="289"/>
+      </w:pPr>
+      <w:r>
+        <w:rPr>
+          <w:lang w:val="en-US"/>
+        </w:rPr>
+        <w:t xml:space="preserve">PyPDF2’s Origin. </w:t>
+      </w:r>
+      <w:r>
+        <w:rPr>
+          <w:b/>
+          <w:bCs/>
+          <w:lang w:val="en-US"/>
+        </w:rPr>
+        <w:t>Home page for the PyPDF2 project</w:t>
+      </w:r>
+      <w:r>
+        <w:rPr>
+          <w:lang w:val="en-US"/>
+        </w:rPr>
+        <w:t xml:space="preserve">. </w:t>
+      </w:r>
+      <w:r>
+        <w:t xml:space="preserve">Disponível em </w:t>
+      </w:r>
+      <w:r>
+        <w:t>http://mstamy2.github.io/PyPDF2/</w:t>
+      </w:r>
+      <w:r>
+        <w:t xml:space="preserve"> Acesso em 17/05/2019</w:t>
+      </w:r>
+    </w:p>
+    <w:p>
+      <w:pPr>
+        <w:pStyle w:val="Corpodetexto"/>
+        <w:spacing w:beforeLines="60" w:before="144" w:line="240" w:lineRule="auto"/>
+        <w:ind w:left="289"/>
+        <w:rPr>
+          <w:lang w:val="en-US"/>
+        </w:rPr>
+      </w:pPr>
+      <w:r>
+        <w:rPr>
+          <w:lang w:val="en-US"/>
+        </w:rPr>
+        <w:t xml:space="preserve">Apache Cordova, </w:t>
+      </w:r>
+      <w:r>
+        <w:rPr>
+          <w:b/>
+          <w:bCs/>
+          <w:lang w:val="en-US"/>
+        </w:rPr>
+        <w:t>Mobile apps with HTML, CSS &amp; JS</w:t>
+      </w:r>
+      <w:r>
+        <w:rPr>
+          <w:b/>
+          <w:bCs/>
+          <w:lang w:val="en-US"/>
+        </w:rPr>
+        <w:t xml:space="preserve"> </w:t>
+      </w:r>
+      <w:r>
+        <w:rPr>
+          <w:b/>
+          <w:bCs/>
+          <w:lang w:val="en-US"/>
+        </w:rPr>
+        <w:t>Target multiple platforms with one</w:t>
+      </w:r>
+      <w:r>
+        <w:rPr>
+          <w:b/>
+          <w:bCs/>
+          <w:lang w:val="en-US"/>
+        </w:rPr>
+        <w:t xml:space="preserve"> </w:t>
+      </w:r>
+      <w:r>
+        <w:rPr>
+          <w:b/>
+          <w:bCs/>
+          <w:lang w:val="en-US"/>
+        </w:rPr>
+        <w:t>code base</w:t>
+      </w:r>
+      <w:r>
+        <w:rPr>
+          <w:b/>
+          <w:bCs/>
+          <w:lang w:val="en-US"/>
+        </w:rPr>
+        <w:t xml:space="preserve"> </w:t>
+      </w:r>
+      <w:r>
+        <w:rPr>
+          <w:b/>
+          <w:bCs/>
+          <w:lang w:val="en-US"/>
+        </w:rPr>
+        <w:t>Free and open source</w:t>
+      </w:r>
+      <w:r>
+        <w:rPr>
+          <w:lang w:val="en-US"/>
+        </w:rPr>
+        <w:t xml:space="preserve">. </w:t>
+      </w:r>
+      <w:proofErr w:type="spellStart"/>
+      <w:r>
+        <w:rPr>
+          <w:lang w:val="en-US"/>
+        </w:rPr>
+        <w:t>Disponível</w:t>
+      </w:r>
+      <w:proofErr w:type="spellEnd"/>
+      <w:r>
+        <w:rPr>
+          <w:lang w:val="en-US"/>
+        </w:rPr>
+        <w:t xml:space="preserve"> </w:t>
+      </w:r>
+      <w:proofErr w:type="spellStart"/>
+      <w:r>
+        <w:rPr>
+          <w:lang w:val="en-US"/>
+        </w:rPr>
+        <w:t>em</w:t>
+      </w:r>
+      <w:proofErr w:type="spellEnd"/>
+      <w:r>
+        <w:rPr>
+          <w:lang w:val="en-US"/>
+        </w:rPr>
+        <w:t xml:space="preserve"> </w:t>
+      </w:r>
+      <w:r>
+        <w:rPr>
+          <w:lang w:val="en-US"/>
+        </w:rPr>
+        <w:t>https://cordova.apache.org/</w:t>
+      </w:r>
+      <w:r>
+        <w:rPr>
+          <w:lang w:val="en-US"/>
+        </w:rPr>
+        <w:t xml:space="preserve"> </w:t>
+      </w:r>
+      <w:proofErr w:type="spellStart"/>
+      <w:r>
+        <w:rPr>
+          <w:lang w:val="en-US"/>
+        </w:rPr>
+        <w:t>Acesso</w:t>
+      </w:r>
+      <w:proofErr w:type="spellEnd"/>
+      <w:r>
+        <w:rPr>
+          <w:lang w:val="en-US"/>
+        </w:rPr>
+        <w:t xml:space="preserve"> </w:t>
+      </w:r>
+      <w:proofErr w:type="spellStart"/>
+      <w:r>
+        <w:rPr>
+          <w:lang w:val="en-US"/>
+        </w:rPr>
+        <w:t>em</w:t>
+      </w:r>
+      <w:proofErr w:type="spellEnd"/>
+      <w:r>
+        <w:rPr>
+          <w:lang w:val="en-US"/>
+        </w:rPr>
+        <w:t xml:space="preserve"> 20/05/2019</w:t>
+      </w:r>
+    </w:p>
+    <w:p>
+      <w:pPr>
+        <w:pStyle w:val="Corpodetexto"/>
+        <w:spacing w:beforeLines="60" w:before="144" w:line="240" w:lineRule="auto"/>
+        <w:ind w:left="289"/>
+        <w:rPr>
+          <w:lang w:val="en-US"/>
+        </w:rPr>
+      </w:pPr>
+      <w:bookmarkStart w:id="54" w:name="_GoBack"/>
+      <w:bookmarkEnd w:id="54"/>
+    </w:p>
+    <w:p>
+      <w:pPr>
         <w:pStyle w:val="Default"/>
         <w:spacing w:line="360" w:lineRule="auto"/>
         <w:ind w:firstLine="709"/>
@@ -10547,6 +12560,7 @@
         <w:rPr>
           <w:rFonts w:ascii="Times New Roman" w:hAnsi="Times New Roman" w:cs="Times New Roman"/>
           <w:color w:val="auto"/>
+          <w:lang w:val="en-US"/>
         </w:rPr>
       </w:pPr>
     </w:p>
@@ -10559,6 +12573,7 @@
         <w:rPr>
           <w:rFonts w:ascii="Times New Roman" w:hAnsi="Times New Roman" w:cs="Times New Roman"/>
           <w:color w:val="auto"/>
+          <w:lang w:val="en-US"/>
         </w:rPr>
       </w:pPr>
     </w:p>
@@ -10571,6 +12586,7 @@
         <w:rPr>
           <w:rFonts w:ascii="Times New Roman" w:hAnsi="Times New Roman" w:cs="Times New Roman"/>
           <w:color w:val="auto"/>
+          <w:lang w:val="en-US"/>
         </w:rPr>
       </w:pPr>
     </w:p>
@@ -10583,6 +12599,7 @@
         <w:rPr>
           <w:rFonts w:ascii="Times New Roman" w:hAnsi="Times New Roman" w:cs="Times New Roman"/>
           <w:color w:val="auto"/>
+          <w:lang w:val="en-US"/>
         </w:rPr>
       </w:pPr>
     </w:p>
@@ -10595,6 +12612,7 @@
         <w:rPr>
           <w:rFonts w:ascii="Times New Roman" w:hAnsi="Times New Roman" w:cs="Times New Roman"/>
           <w:color w:val="auto"/>
+          <w:lang w:val="en-US"/>
         </w:rPr>
       </w:pPr>
     </w:p>
@@ -10607,6 +12625,7 @@
         <w:rPr>
           <w:rFonts w:ascii="Times New Roman" w:hAnsi="Times New Roman" w:cs="Times New Roman"/>
           <w:color w:val="auto"/>
+          <w:lang w:val="en-US"/>
         </w:rPr>
       </w:pPr>
     </w:p>
@@ -10619,6 +12638,7 @@
         <w:rPr>
           <w:rFonts w:ascii="Times New Roman" w:hAnsi="Times New Roman" w:cs="Times New Roman"/>
           <w:color w:val="auto"/>
+          <w:lang w:val="en-US"/>
         </w:rPr>
       </w:pPr>
     </w:p>
@@ -10631,6 +12651,7 @@
         <w:rPr>
           <w:rFonts w:ascii="Times New Roman" w:hAnsi="Times New Roman" w:cs="Times New Roman"/>
           <w:color w:val="auto"/>
+          <w:lang w:val="en-US"/>
         </w:rPr>
       </w:pPr>
     </w:p>
@@ -10643,6 +12664,7 @@
         <w:rPr>
           <w:rFonts w:ascii="Times New Roman" w:hAnsi="Times New Roman" w:cs="Times New Roman"/>
           <w:color w:val="auto"/>
+          <w:lang w:val="en-US"/>
         </w:rPr>
       </w:pPr>
     </w:p>
@@ -10655,6 +12677,7 @@
         <w:rPr>
           <w:rFonts w:ascii="Times New Roman" w:hAnsi="Times New Roman" w:cs="Times New Roman"/>
           <w:color w:val="auto"/>
+          <w:lang w:val="en-US"/>
         </w:rPr>
       </w:pPr>
     </w:p>
@@ -10667,6 +12690,7 @@
         <w:rPr>
           <w:rFonts w:ascii="Times New Roman" w:hAnsi="Times New Roman" w:cs="Times New Roman"/>
           <w:color w:val="auto"/>
+          <w:lang w:val="en-US"/>
         </w:rPr>
       </w:pPr>
     </w:p>
@@ -10679,6 +12703,7 @@
         <w:rPr>
           <w:rFonts w:ascii="Times New Roman" w:hAnsi="Times New Roman" w:cs="Times New Roman"/>
           <w:color w:val="auto"/>
+          <w:lang w:val="en-US"/>
         </w:rPr>
       </w:pPr>
     </w:p>
@@ -10691,6 +12716,7 @@
         <w:rPr>
           <w:rFonts w:ascii="Times New Roman" w:hAnsi="Times New Roman" w:cs="Times New Roman"/>
           <w:color w:val="auto"/>
+          <w:lang w:val="en-US"/>
         </w:rPr>
       </w:pPr>
     </w:p>
@@ -10703,6 +12729,7 @@
         <w:rPr>
           <w:rFonts w:ascii="Times New Roman" w:hAnsi="Times New Roman" w:cs="Times New Roman"/>
           <w:color w:val="auto"/>
+          <w:lang w:val="en-US"/>
         </w:rPr>
       </w:pPr>
     </w:p>
@@ -10715,54 +12742,7 @@
         <w:rPr>
           <w:rFonts w:ascii="Times New Roman" w:hAnsi="Times New Roman" w:cs="Times New Roman"/>
           <w:color w:val="auto"/>
-        </w:rPr>
-      </w:pPr>
-    </w:p>
-    <w:p>
-      <w:pPr>
-        <w:pStyle w:val="Default"/>
-        <w:spacing w:line="360" w:lineRule="auto"/>
-        <w:ind w:firstLine="709"/>
-        <w:jc w:val="both"/>
-        <w:rPr>
-          <w:rFonts w:ascii="Times New Roman" w:hAnsi="Times New Roman" w:cs="Times New Roman"/>
-          <w:color w:val="auto"/>
-        </w:rPr>
-      </w:pPr>
-    </w:p>
-    <w:p>
-      <w:pPr>
-        <w:pStyle w:val="Default"/>
-        <w:spacing w:line="360" w:lineRule="auto"/>
-        <w:ind w:firstLine="709"/>
-        <w:jc w:val="both"/>
-        <w:rPr>
-          <w:rFonts w:ascii="Times New Roman" w:hAnsi="Times New Roman" w:cs="Times New Roman"/>
-          <w:color w:val="auto"/>
-        </w:rPr>
-      </w:pPr>
-    </w:p>
-    <w:p>
-      <w:pPr>
-        <w:pStyle w:val="Default"/>
-        <w:spacing w:line="360" w:lineRule="auto"/>
-        <w:ind w:firstLine="709"/>
-        <w:jc w:val="both"/>
-        <w:rPr>
-          <w:rFonts w:ascii="Times New Roman" w:hAnsi="Times New Roman" w:cs="Times New Roman"/>
-          <w:color w:val="auto"/>
-        </w:rPr>
-      </w:pPr>
-    </w:p>
-    <w:p>
-      <w:pPr>
-        <w:pStyle w:val="Default"/>
-        <w:spacing w:line="360" w:lineRule="auto"/>
-        <w:ind w:firstLine="709"/>
-        <w:jc w:val="both"/>
-        <w:rPr>
-          <w:rFonts w:ascii="Times New Roman" w:hAnsi="Times New Roman" w:cs="Times New Roman"/>
-          <w:color w:val="auto"/>
+          <w:lang w:val="en-US"/>
         </w:rPr>
       </w:pPr>
     </w:p>
@@ -13149,13 +15129,28 @@
           <w:color w:val="000000" w:themeColor="text1"/>
           <w:vertAlign w:val="superscript"/>
         </w:rPr>
-        <w:t xml:space="preserve">2                                                                                                  </w:t>
-      </w:r>
+        <w:t xml:space="preserve">2                                                                                               </w:t>
+      </w:r>
+      <w:proofErr w:type="gramStart"/>
       <w:r>
         <w:rPr>
           <w:color w:val="000000" w:themeColor="text1"/>
-        </w:rPr>
-        <w:t>(1)</w:t>
+          <w:vertAlign w:val="superscript"/>
+        </w:rPr>
+        <w:t xml:space="preserve">   </w:t>
+      </w:r>
+      <w:r>
+        <w:rPr>
+          <w:color w:val="000000" w:themeColor="text1"/>
+        </w:rPr>
+        <w:t>(</w:t>
+      </w:r>
+      <w:proofErr w:type="gramEnd"/>
+      <w:r>
+        <w:rPr>
+          <w:color w:val="000000" w:themeColor="text1"/>
+        </w:rPr>
+        <w:t>1)</w:t>
       </w:r>
     </w:p>
     <w:p>
@@ -13314,7 +15309,21 @@
         <w:rPr>
           <w:rFonts w:ascii="Times New Roman" w:hAnsi="Times New Roman" w:cs="Times New Roman"/>
         </w:rPr>
-        <w:t>seguido do ano da publicação, separados por vírgula e entre parênteses. Casos especiais de citação devem seguir o modelo (ver item Como utilizar as referências bibliográficas no texto do trabalho). No texto das referências, o sistema data-autor, devem aparecer em ordem alfabética.</w:t>
+        <w:t xml:space="preserve">seguido do ano da publicação, separados por vírgula e entre parênteses. Casos especiais de citação devem seguir o modelo (ver </w:t>
+      </w:r>
+      <w:proofErr w:type="gramStart"/>
+      <w:r>
+        <w:rPr>
+          <w:rFonts w:ascii="Times New Roman" w:hAnsi="Times New Roman" w:cs="Times New Roman"/>
+        </w:rPr>
+        <w:t>item Como</w:t>
+      </w:r>
+      <w:proofErr w:type="gramEnd"/>
+      <w:r>
+        <w:rPr>
+          <w:rFonts w:ascii="Times New Roman" w:hAnsi="Times New Roman" w:cs="Times New Roman"/>
+        </w:rPr>
+        <w:t xml:space="preserve"> utilizar as referências bibliográficas no texto do trabalho). No texto das referências, o sistema data-autor, devem aparecer em ordem alfabética.</w:t>
       </w:r>
     </w:p>
     <w:p>
@@ -13438,7 +15447,21 @@
         <w:rPr>
           <w:rFonts w:ascii="Times New Roman" w:hAnsi="Times New Roman" w:cs="Times New Roman"/>
         </w:rPr>
-        <w:t xml:space="preserve"> As citações de diversos documentos do mesmo autor, publicados num mesmo ano, são distinguidas pelo acréscimo de letras minúsculas, em ordem alfabética, após a data e sem espacejamento. Acrescentar as letras após a data, tanto a citação, quanto na referência. Exemplo: a pesquisa apresentou um resultado (SILVA, 2010a) e também outro resultado (SILVA, 2010b).</w:t>
+        <w:t xml:space="preserve"> As citações de diversos documentos do mesmo autor, publicados num mesmo ano, são distinguidas pelo acréscimo de letras minúsculas, em ordem alfabética, após a data e sem espacejamento. Acrescentar as letras após a data, tanto a citação, quanto na referência. Exemplo: a pesquisa apresentou um resultado (SILVA, 2010a) </w:t>
+      </w:r>
+      <w:proofErr w:type="gramStart"/>
+      <w:r>
+        <w:rPr>
+          <w:rFonts w:ascii="Times New Roman" w:hAnsi="Times New Roman" w:cs="Times New Roman"/>
+        </w:rPr>
+        <w:t>e também</w:t>
+      </w:r>
+      <w:proofErr w:type="gramEnd"/>
+      <w:r>
+        <w:rPr>
+          <w:rFonts w:ascii="Times New Roman" w:hAnsi="Times New Roman" w:cs="Times New Roman"/>
+        </w:rPr>
+        <w:t xml:space="preserve"> outro resultado (SILVA, 2010b).</w:t>
       </w:r>
     </w:p>
     <w:p>
@@ -13808,7 +15831,15 @@
         <w:t xml:space="preserve">Esta relevância também foi constatada por </w:t>
       </w:r>
       <w:r>
-        <w:t>Hansen e Mowen (2001, p. 31) na afirmação de que:</w:t>
+        <w:t xml:space="preserve">Hansen e </w:t>
+      </w:r>
+      <w:proofErr w:type="spellStart"/>
+      <w:r>
+        <w:t>Mowen</w:t>
+      </w:r>
+      <w:proofErr w:type="spellEnd"/>
+      <w:r>
+        <w:t xml:space="preserve"> (2001, p. 31) na afirmação de que:</w:t>
       </w:r>
     </w:p>
     <w:p>
@@ -14083,7 +16114,7 @@
         <v:path o:extrusionok="f" gradientshapeok="t" o:connecttype="rect"/>
         <o:lock v:ext="edit" aspectratio="t"/>
       </v:shapetype>
-      <v:shape id="_x0000_i1041" type="#_x0000_t75" style="width:3in;height:3in" o:bullet="t">
+      <v:shape id="_x0000_i1050" type="#_x0000_t75" style="width:3in;height:3in" o:bullet="t">
         <v:imagedata r:id="rId1" o:title=""/>
       </v:shape>
     </w:pict>
@@ -17466,6 +19497,18 @@
       <w:lang w:val="pt-BR" w:eastAsia="zh-CN" w:bidi="hi-IN"/>
     </w:rPr>
   </w:style>
+  <w:style w:type="character" w:styleId="MenoPendente">
+    <w:name w:val="Unresolved Mention"/>
+    <w:basedOn w:val="Fontepargpadro"/>
+    <w:uiPriority w:val="99"/>
+    <w:semiHidden/>
+    <w:unhideWhenUsed/>
+    <w:rsid w:val="00AB391E"/>
+    <w:rPr>
+      <w:color w:val="605E5C"/>
+      <w:shd w:val="clear" w:color="auto" w:fill="E1DFDD"/>
+    </w:rPr>
+  </w:style>
 </w:styles>
 </file>
 
@@ -17757,7 +19800,7 @@
 </file>
 
 <file path=customXml/itemProps1.xml><?xml version="1.0" encoding="utf-8"?>
-<ds:datastoreItem xmlns:ds="http://schemas.openxmlformats.org/officeDocument/2006/customXml" ds:itemID="{432A8E08-400B-4EEA-B13C-05820E54E411}">
+<ds:datastoreItem xmlns:ds="http://schemas.openxmlformats.org/officeDocument/2006/customXml" ds:itemID="{34875D4A-6D74-410C-9E62-DCEBE7C74EA2}">
   <ds:schemaRefs>
     <ds:schemaRef ds:uri="http://schemas.openxmlformats.org/officeDocument/2006/bibliography"/>
   </ds:schemaRefs>

</xml_diff>